<commit_message>
added methology section in research paper
</commit_message>
<xml_diff>
--- a/Research_Paper/ABSTRACT_research.docx
+++ b/Research_Paper/ABSTRACT_research.docx
@@ -83,19 +83,275 @@
           <w:sz w:val="36"/>
           <w:szCs w:val="36"/>
         </w:rPr>
-        <w:t>1</w:t>
-      </w:r>
-      <w:r>
-        <w:rPr>
-          <w:rFonts w:ascii="Times New Roman" w:hAnsi="Times New Roman" w:cs="Times New Roman"/>
-          <w:b/>
-          <w:bCs/>
-          <w:sz w:val="40"/>
-          <w:szCs w:val="40"/>
-        </w:rPr>
-        <w:t>.</w:t>
-      </w:r>
-      <w:r>
+        <w:t>Abstract</w:t>
+      </w:r>
+    </w:p>
+    <w:p>
+      <w:pPr>
+        <w:spacing w:line="276" w:lineRule="auto"/>
+        <w:jc w:val="both"/>
+        <w:rPr>
+          <w:rFonts w:ascii="Times New Roman" w:hAnsi="Times New Roman" w:cs="Times New Roman"/>
+          <w:sz w:val="28"/>
+          <w:szCs w:val="28"/>
+        </w:rPr>
+      </w:pPr>
+      <w:r>
+        <w:rPr>
+          <w:rFonts w:ascii="Times New Roman" w:hAnsi="Times New Roman" w:cs="Times New Roman"/>
+          <w:sz w:val="28"/>
+          <w:szCs w:val="28"/>
+        </w:rPr>
+        <w:t xml:space="preserve">Cybersecurity is </w:t>
+      </w:r>
+      <w:r>
+        <w:rPr>
+          <w:rFonts w:ascii="Times New Roman" w:hAnsi="Times New Roman" w:cs="Times New Roman"/>
+          <w:sz w:val="28"/>
+          <w:szCs w:val="28"/>
+        </w:rPr>
+        <w:t>about</w:t>
+      </w:r>
+      <w:r>
+        <w:rPr>
+          <w:rFonts w:ascii="Times New Roman" w:hAnsi="Times New Roman" w:cs="Times New Roman"/>
+          <w:sz w:val="28"/>
+          <w:szCs w:val="28"/>
+        </w:rPr>
+        <w:t xml:space="preserve"> protecti</w:t>
+      </w:r>
+      <w:r>
+        <w:rPr>
+          <w:rFonts w:ascii="Times New Roman" w:hAnsi="Times New Roman" w:cs="Times New Roman"/>
+          <w:sz w:val="28"/>
+          <w:szCs w:val="28"/>
+        </w:rPr>
+        <w:t>ng</w:t>
+      </w:r>
+      <w:r>
+        <w:rPr>
+          <w:rFonts w:ascii="Times New Roman" w:hAnsi="Times New Roman" w:cs="Times New Roman"/>
+          <w:sz w:val="28"/>
+          <w:szCs w:val="28"/>
+        </w:rPr>
+        <w:t xml:space="preserve"> of computer</w:t>
+      </w:r>
+      <w:r>
+        <w:rPr>
+          <w:rFonts w:ascii="Times New Roman" w:hAnsi="Times New Roman" w:cs="Times New Roman"/>
+          <w:sz w:val="28"/>
+          <w:szCs w:val="28"/>
+        </w:rPr>
+        <w:t xml:space="preserve"> systems</w:t>
+      </w:r>
+      <w:r>
+        <w:rPr>
+          <w:rFonts w:ascii="Times New Roman" w:hAnsi="Times New Roman" w:cs="Times New Roman"/>
+          <w:sz w:val="28"/>
+          <w:szCs w:val="28"/>
+        </w:rPr>
+        <w:t>, networks</w:t>
+      </w:r>
+      <w:r>
+        <w:rPr>
+          <w:rFonts w:ascii="Times New Roman" w:hAnsi="Times New Roman" w:cs="Times New Roman"/>
+          <w:sz w:val="28"/>
+          <w:szCs w:val="28"/>
+        </w:rPr>
+        <w:t xml:space="preserve"> </w:t>
+      </w:r>
+      <w:r>
+        <w:rPr>
+          <w:rFonts w:ascii="Times New Roman" w:hAnsi="Times New Roman" w:cs="Times New Roman"/>
+          <w:sz w:val="28"/>
+          <w:szCs w:val="28"/>
+        </w:rPr>
+        <w:t xml:space="preserve">and </w:t>
+      </w:r>
+      <w:r>
+        <w:rPr>
+          <w:rFonts w:ascii="Times New Roman" w:hAnsi="Times New Roman" w:cs="Times New Roman"/>
+          <w:sz w:val="28"/>
+          <w:szCs w:val="28"/>
+        </w:rPr>
+        <w:t>information from harm,</w:t>
+      </w:r>
+      <w:r>
+        <w:rPr>
+          <w:rFonts w:ascii="Times New Roman" w:hAnsi="Times New Roman" w:cs="Times New Roman"/>
+          <w:sz w:val="28"/>
+          <w:szCs w:val="28"/>
+        </w:rPr>
+        <w:t xml:space="preserve"> </w:t>
+      </w:r>
+      <w:r>
+        <w:rPr>
+          <w:rFonts w:ascii="Times New Roman" w:hAnsi="Times New Roman" w:cs="Times New Roman"/>
+          <w:sz w:val="28"/>
+          <w:szCs w:val="28"/>
+        </w:rPr>
+        <w:t>theft and unauthorized us</w:t>
+      </w:r>
+      <w:r>
+        <w:rPr>
+          <w:rFonts w:ascii="Times New Roman" w:hAnsi="Times New Roman" w:cs="Times New Roman"/>
+          <w:sz w:val="28"/>
+          <w:szCs w:val="28"/>
+        </w:rPr>
+        <w:t>e</w:t>
+      </w:r>
+      <w:r>
+        <w:rPr>
+          <w:rFonts w:ascii="Times New Roman" w:hAnsi="Times New Roman" w:cs="Times New Roman"/>
+          <w:sz w:val="28"/>
+          <w:szCs w:val="28"/>
+        </w:rPr>
+        <w:t xml:space="preserve"> from cyber threats such as phishing, malware, and hacking. This involves </w:t>
+      </w:r>
+      <w:r>
+        <w:rPr>
+          <w:rFonts w:ascii="Times New Roman" w:hAnsi="Times New Roman" w:cs="Times New Roman"/>
+          <w:sz w:val="28"/>
+          <w:szCs w:val="28"/>
+        </w:rPr>
+        <w:t>tools like</w:t>
+      </w:r>
+      <w:r>
+        <w:rPr>
+          <w:rFonts w:ascii="Times New Roman" w:hAnsi="Times New Roman" w:cs="Times New Roman"/>
+          <w:sz w:val="28"/>
+          <w:szCs w:val="28"/>
+        </w:rPr>
+        <w:t xml:space="preserve"> firewalls, antivirus software, and detection systems to prevent unauthorized access and protect sensitive information. Among these threats, phishing is a </w:t>
+      </w:r>
+      <w:r>
+        <w:rPr>
+          <w:rFonts w:ascii="Times New Roman" w:hAnsi="Times New Roman" w:cs="Times New Roman"/>
+          <w:sz w:val="28"/>
+          <w:szCs w:val="28"/>
+        </w:rPr>
+        <w:t>common internet scam</w:t>
+      </w:r>
+      <w:r>
+        <w:rPr>
+          <w:rFonts w:ascii="Times New Roman" w:hAnsi="Times New Roman" w:cs="Times New Roman"/>
+          <w:sz w:val="28"/>
+          <w:szCs w:val="28"/>
+        </w:rPr>
+        <w:t xml:space="preserve"> where attackers </w:t>
+      </w:r>
+      <w:r>
+        <w:rPr>
+          <w:rFonts w:ascii="Times New Roman" w:hAnsi="Times New Roman" w:cs="Times New Roman"/>
+          <w:sz w:val="28"/>
+          <w:szCs w:val="28"/>
+        </w:rPr>
+        <w:t>send fake</w:t>
+      </w:r>
+      <w:r>
+        <w:rPr>
+          <w:rFonts w:ascii="Times New Roman" w:hAnsi="Times New Roman" w:cs="Times New Roman"/>
+          <w:sz w:val="28"/>
+          <w:szCs w:val="28"/>
+        </w:rPr>
+        <w:t xml:space="preserve"> messages p</w:t>
+      </w:r>
+      <w:r>
+        <w:rPr>
+          <w:rFonts w:ascii="Times New Roman" w:hAnsi="Times New Roman" w:cs="Times New Roman"/>
+          <w:sz w:val="28"/>
+          <w:szCs w:val="28"/>
+        </w:rPr>
+        <w:t>retending to be</w:t>
+      </w:r>
+      <w:r>
+        <w:rPr>
+          <w:rFonts w:ascii="Times New Roman" w:hAnsi="Times New Roman" w:cs="Times New Roman"/>
+          <w:sz w:val="28"/>
+          <w:szCs w:val="28"/>
+        </w:rPr>
+        <w:t xml:space="preserve"> from trusted sources. These messages frequently contain URLs that </w:t>
+      </w:r>
+      <w:r>
+        <w:rPr>
+          <w:rFonts w:ascii="Times New Roman" w:hAnsi="Times New Roman" w:cs="Times New Roman"/>
+          <w:sz w:val="28"/>
+          <w:szCs w:val="28"/>
+        </w:rPr>
+        <w:t xml:space="preserve">when clicked, can steal personal information or infect systems with malware. </w:t>
+      </w:r>
+      <w:r>
+        <w:rPr>
+          <w:rFonts w:ascii="Times New Roman" w:hAnsi="Times New Roman" w:cs="Times New Roman"/>
+          <w:sz w:val="28"/>
+          <w:szCs w:val="28"/>
+        </w:rPr>
+        <w:t>Existing systems primarily focus on features, such as HTTPS presence and URL preprocessing, to identify phishing attacks. However, the proposed system emphas</w:t>
+      </w:r>
+      <w:r>
+        <w:rPr>
+          <w:rFonts w:ascii="Times New Roman" w:hAnsi="Times New Roman" w:cs="Times New Roman"/>
+          <w:sz w:val="28"/>
+          <w:szCs w:val="28"/>
+        </w:rPr>
+        <w:t>izes</w:t>
+      </w:r>
+      <w:r>
+        <w:rPr>
+          <w:rFonts w:ascii="Times New Roman" w:hAnsi="Times New Roman" w:cs="Times New Roman"/>
+          <w:sz w:val="28"/>
+          <w:szCs w:val="28"/>
+        </w:rPr>
+        <w:t xml:space="preserve"> the lexical features of URLs in conjunction with machine-learning algorithms. In this approach, URLs received by users are analyzed using machine learning models to classify them as phishing or legitimate. Various algorithms, such as Support Vector Machines (SVM), Neural Networks, Random Forest, Decision Tree, and XG Boost, can be applied for this purpose. Among these, the gradient boosting classifier was selected </w:t>
+      </w:r>
+      <w:r>
+        <w:rPr>
+          <w:rFonts w:ascii="Times New Roman" w:hAnsi="Times New Roman" w:cs="Times New Roman"/>
+          <w:sz w:val="28"/>
+          <w:szCs w:val="28"/>
+        </w:rPr>
+        <w:t xml:space="preserve">for </w:t>
+      </w:r>
+      <w:r>
+        <w:rPr>
+          <w:rFonts w:ascii="Times New Roman" w:hAnsi="Times New Roman" w:cs="Times New Roman"/>
+          <w:sz w:val="28"/>
+          <w:szCs w:val="28"/>
+        </w:rPr>
+        <w:t xml:space="preserve">its robustness and accuracy. By extracting and comparing the key characteristics of legitimate and phishing URLs, the proposed system effectively identifies phishing websites in real-time. </w:t>
+      </w:r>
+      <w:r>
+        <w:rPr>
+          <w:rFonts w:ascii="Times New Roman" w:hAnsi="Times New Roman" w:cs="Times New Roman"/>
+          <w:sz w:val="28"/>
+          <w:szCs w:val="28"/>
+        </w:rPr>
+        <w:t>The results show that this method is accurate and effectively distinguishes safe websites from phishing ones, providing a reliable solution against phishing attacks.</w:t>
+      </w:r>
+      <w:r>
+        <w:rPr>
+          <w:rFonts w:ascii="Times New Roman" w:hAnsi="Times New Roman" w:cs="Times New Roman"/>
+          <w:sz w:val="44"/>
+          <w:szCs w:val="44"/>
+        </w:rPr>
+        <w:t xml:space="preserve">      </w:t>
+      </w:r>
+    </w:p>
+    <w:p>
+      <w:pPr>
+        <w:spacing w:line="276" w:lineRule="auto"/>
+        <w:jc w:val="both"/>
+        <w:rPr>
+          <w:rFonts w:ascii="Times New Roman" w:hAnsi="Times New Roman" w:cs="Times New Roman"/>
+          <w:sz w:val="28"/>
+          <w:szCs w:val="28"/>
+        </w:rPr>
+      </w:pPr>
+    </w:p>
+    <w:p>
+      <w:pPr>
+        <w:spacing w:line="360" w:lineRule="auto"/>
+        <w:jc w:val="both"/>
         <w:rPr>
           <w:rFonts w:ascii="Times New Roman" w:hAnsi="Times New Roman" w:cs="Times New Roman"/>
           <w:b/>
@@ -103,275 +359,8 @@
           <w:sz w:val="36"/>
           <w:szCs w:val="36"/>
         </w:rPr>
-        <w:t>Abstract</w:t>
-      </w:r>
-    </w:p>
-    <w:p>
-      <w:pPr>
-        <w:spacing w:line="276" w:lineRule="auto"/>
-        <w:jc w:val="both"/>
-        <w:rPr>
-          <w:rFonts w:ascii="Times New Roman" w:hAnsi="Times New Roman" w:cs="Times New Roman"/>
-          <w:sz w:val="28"/>
-          <w:szCs w:val="28"/>
-        </w:rPr>
-      </w:pPr>
-      <w:r>
-        <w:rPr>
-          <w:rFonts w:ascii="Times New Roman" w:hAnsi="Times New Roman" w:cs="Times New Roman"/>
-          <w:sz w:val="28"/>
-          <w:szCs w:val="28"/>
-        </w:rPr>
-        <w:t xml:space="preserve">Cybersecurity is </w:t>
-      </w:r>
-      <w:r>
-        <w:rPr>
-          <w:rFonts w:ascii="Times New Roman" w:hAnsi="Times New Roman" w:cs="Times New Roman"/>
-          <w:sz w:val="28"/>
-          <w:szCs w:val="28"/>
-        </w:rPr>
-        <w:t>about</w:t>
-      </w:r>
-      <w:r>
-        <w:rPr>
-          <w:rFonts w:ascii="Times New Roman" w:hAnsi="Times New Roman" w:cs="Times New Roman"/>
-          <w:sz w:val="28"/>
-          <w:szCs w:val="28"/>
-        </w:rPr>
-        <w:t xml:space="preserve"> protecti</w:t>
-      </w:r>
-      <w:r>
-        <w:rPr>
-          <w:rFonts w:ascii="Times New Roman" w:hAnsi="Times New Roman" w:cs="Times New Roman"/>
-          <w:sz w:val="28"/>
-          <w:szCs w:val="28"/>
-        </w:rPr>
-        <w:t>ng</w:t>
-      </w:r>
-      <w:r>
-        <w:rPr>
-          <w:rFonts w:ascii="Times New Roman" w:hAnsi="Times New Roman" w:cs="Times New Roman"/>
-          <w:sz w:val="28"/>
-          <w:szCs w:val="28"/>
-        </w:rPr>
-        <w:t xml:space="preserve"> of computer</w:t>
-      </w:r>
-      <w:r>
-        <w:rPr>
-          <w:rFonts w:ascii="Times New Roman" w:hAnsi="Times New Roman" w:cs="Times New Roman"/>
-          <w:sz w:val="28"/>
-          <w:szCs w:val="28"/>
-        </w:rPr>
-        <w:t xml:space="preserve"> systems</w:t>
-      </w:r>
-      <w:r>
-        <w:rPr>
-          <w:rFonts w:ascii="Times New Roman" w:hAnsi="Times New Roman" w:cs="Times New Roman"/>
-          <w:sz w:val="28"/>
-          <w:szCs w:val="28"/>
-        </w:rPr>
-        <w:t>, networks</w:t>
-      </w:r>
-      <w:r>
-        <w:rPr>
-          <w:rFonts w:ascii="Times New Roman" w:hAnsi="Times New Roman" w:cs="Times New Roman"/>
-          <w:sz w:val="28"/>
-          <w:szCs w:val="28"/>
-        </w:rPr>
-        <w:t xml:space="preserve"> </w:t>
-      </w:r>
-      <w:r>
-        <w:rPr>
-          <w:rFonts w:ascii="Times New Roman" w:hAnsi="Times New Roman" w:cs="Times New Roman"/>
-          <w:sz w:val="28"/>
-          <w:szCs w:val="28"/>
-        </w:rPr>
-        <w:t xml:space="preserve">and </w:t>
-      </w:r>
-      <w:r>
-        <w:rPr>
-          <w:rFonts w:ascii="Times New Roman" w:hAnsi="Times New Roman" w:cs="Times New Roman"/>
-          <w:sz w:val="28"/>
-          <w:szCs w:val="28"/>
-        </w:rPr>
-        <w:t>information from harm,</w:t>
-      </w:r>
-      <w:r>
-        <w:rPr>
-          <w:rFonts w:ascii="Times New Roman" w:hAnsi="Times New Roman" w:cs="Times New Roman"/>
-          <w:sz w:val="28"/>
-          <w:szCs w:val="28"/>
-        </w:rPr>
-        <w:t xml:space="preserve"> </w:t>
-      </w:r>
-      <w:r>
-        <w:rPr>
-          <w:rFonts w:ascii="Times New Roman" w:hAnsi="Times New Roman" w:cs="Times New Roman"/>
-          <w:sz w:val="28"/>
-          <w:szCs w:val="28"/>
-        </w:rPr>
-        <w:t>theft and unauthorized us</w:t>
-      </w:r>
-      <w:r>
-        <w:rPr>
-          <w:rFonts w:ascii="Times New Roman" w:hAnsi="Times New Roman" w:cs="Times New Roman"/>
-          <w:sz w:val="28"/>
-          <w:szCs w:val="28"/>
-        </w:rPr>
-        <w:t>e</w:t>
-      </w:r>
-      <w:r>
-        <w:rPr>
-          <w:rFonts w:ascii="Times New Roman" w:hAnsi="Times New Roman" w:cs="Times New Roman"/>
-          <w:sz w:val="28"/>
-          <w:szCs w:val="28"/>
-        </w:rPr>
-        <w:t xml:space="preserve"> from cyber threats such as phishing, malware, and hacking. This involves </w:t>
-      </w:r>
-      <w:r>
-        <w:rPr>
-          <w:rFonts w:ascii="Times New Roman" w:hAnsi="Times New Roman" w:cs="Times New Roman"/>
-          <w:sz w:val="28"/>
-          <w:szCs w:val="28"/>
-        </w:rPr>
-        <w:t>tools like</w:t>
-      </w:r>
-      <w:r>
-        <w:rPr>
-          <w:rFonts w:ascii="Times New Roman" w:hAnsi="Times New Roman" w:cs="Times New Roman"/>
-          <w:sz w:val="28"/>
-          <w:szCs w:val="28"/>
-        </w:rPr>
-        <w:t xml:space="preserve"> firewalls, antivirus software, and detection systems to prevent unauthorized access and protect sensitive information. Among these threats, phishing is a </w:t>
-      </w:r>
-      <w:r>
-        <w:rPr>
-          <w:rFonts w:ascii="Times New Roman" w:hAnsi="Times New Roman" w:cs="Times New Roman"/>
-          <w:sz w:val="28"/>
-          <w:szCs w:val="28"/>
-        </w:rPr>
-        <w:t>common internet scam</w:t>
-      </w:r>
-      <w:r>
-        <w:rPr>
-          <w:rFonts w:ascii="Times New Roman" w:hAnsi="Times New Roman" w:cs="Times New Roman"/>
-          <w:sz w:val="28"/>
-          <w:szCs w:val="28"/>
-        </w:rPr>
-        <w:t xml:space="preserve"> where attackers </w:t>
-      </w:r>
-      <w:r>
-        <w:rPr>
-          <w:rFonts w:ascii="Times New Roman" w:hAnsi="Times New Roman" w:cs="Times New Roman"/>
-          <w:sz w:val="28"/>
-          <w:szCs w:val="28"/>
-        </w:rPr>
-        <w:t>send fake</w:t>
-      </w:r>
-      <w:r>
-        <w:rPr>
-          <w:rFonts w:ascii="Times New Roman" w:hAnsi="Times New Roman" w:cs="Times New Roman"/>
-          <w:sz w:val="28"/>
-          <w:szCs w:val="28"/>
-        </w:rPr>
-        <w:t xml:space="preserve"> messages p</w:t>
-      </w:r>
-      <w:r>
-        <w:rPr>
-          <w:rFonts w:ascii="Times New Roman" w:hAnsi="Times New Roman" w:cs="Times New Roman"/>
-          <w:sz w:val="28"/>
-          <w:szCs w:val="28"/>
-        </w:rPr>
-        <w:t>retending to be</w:t>
-      </w:r>
-      <w:r>
-        <w:rPr>
-          <w:rFonts w:ascii="Times New Roman" w:hAnsi="Times New Roman" w:cs="Times New Roman"/>
-          <w:sz w:val="28"/>
-          <w:szCs w:val="28"/>
-        </w:rPr>
-        <w:t xml:space="preserve"> from trusted sources. These messages frequently contain URLs that </w:t>
-      </w:r>
-      <w:r>
-        <w:rPr>
-          <w:rFonts w:ascii="Times New Roman" w:hAnsi="Times New Roman" w:cs="Times New Roman"/>
-          <w:sz w:val="28"/>
-          <w:szCs w:val="28"/>
-        </w:rPr>
-        <w:t xml:space="preserve">when clicked, can steal personal information or infect systems with malware. </w:t>
-      </w:r>
-      <w:r>
-        <w:rPr>
-          <w:rFonts w:ascii="Times New Roman" w:hAnsi="Times New Roman" w:cs="Times New Roman"/>
-          <w:sz w:val="28"/>
-          <w:szCs w:val="28"/>
-        </w:rPr>
-        <w:t>Existing systems primarily focus on features, such as HTTPS presence and URL preprocessing, to identify phishing attacks. However, the proposed system emphas</w:t>
-      </w:r>
-      <w:r>
-        <w:rPr>
-          <w:rFonts w:ascii="Times New Roman" w:hAnsi="Times New Roman" w:cs="Times New Roman"/>
-          <w:sz w:val="28"/>
-          <w:szCs w:val="28"/>
-        </w:rPr>
-        <w:t>izes</w:t>
-      </w:r>
-      <w:r>
-        <w:rPr>
-          <w:rFonts w:ascii="Times New Roman" w:hAnsi="Times New Roman" w:cs="Times New Roman"/>
-          <w:sz w:val="28"/>
-          <w:szCs w:val="28"/>
-        </w:rPr>
-        <w:t xml:space="preserve"> the lexical features of URLs in conjunction with machine-learning algorithms. In this approach, URLs received by users are analyzed using machine learning models to classify them as phishing or legitimate. Various algorithms, such as Support Vector Machines (SVM), Neural Networks, Random Forest, Decision Tree, and XG Boost, can be applied for this purpose. Among these, the gradient boosting classifier was selected </w:t>
-      </w:r>
-      <w:r>
-        <w:rPr>
-          <w:rFonts w:ascii="Times New Roman" w:hAnsi="Times New Roman" w:cs="Times New Roman"/>
-          <w:sz w:val="28"/>
-          <w:szCs w:val="28"/>
-        </w:rPr>
-        <w:t xml:space="preserve">for </w:t>
-      </w:r>
-      <w:r>
-        <w:rPr>
-          <w:rFonts w:ascii="Times New Roman" w:hAnsi="Times New Roman" w:cs="Times New Roman"/>
-          <w:sz w:val="28"/>
-          <w:szCs w:val="28"/>
-        </w:rPr>
-        <w:t xml:space="preserve">its robustness and accuracy. By extracting and comparing the key characteristics of legitimate and phishing URLs, the proposed system effectively identifies phishing websites in real-time. </w:t>
-      </w:r>
-      <w:r>
-        <w:rPr>
-          <w:rFonts w:ascii="Times New Roman" w:hAnsi="Times New Roman" w:cs="Times New Roman"/>
-          <w:sz w:val="28"/>
-          <w:szCs w:val="28"/>
-        </w:rPr>
-        <w:t>The results show that this method is accurate and effectively distinguishes safe websites from phishing ones, providing a reliable solution against phishing attacks.</w:t>
-      </w:r>
-      <w:r>
-        <w:rPr>
-          <w:rFonts w:ascii="Times New Roman" w:hAnsi="Times New Roman" w:cs="Times New Roman"/>
-          <w:sz w:val="44"/>
-          <w:szCs w:val="44"/>
-        </w:rPr>
-        <w:t xml:space="preserve">      </w:t>
-      </w:r>
-    </w:p>
-    <w:p>
-      <w:pPr>
-        <w:spacing w:line="276" w:lineRule="auto"/>
-        <w:jc w:val="both"/>
-        <w:rPr>
-          <w:rFonts w:ascii="Times New Roman" w:hAnsi="Times New Roman" w:cs="Times New Roman"/>
-          <w:sz w:val="28"/>
-          <w:szCs w:val="28"/>
-        </w:rPr>
-      </w:pPr>
-    </w:p>
-    <w:p>
-      <w:pPr>
-        <w:spacing w:line="360" w:lineRule="auto"/>
-        <w:jc w:val="both"/>
+      </w:pPr>
+      <w:r>
         <w:rPr>
           <w:rFonts w:ascii="Times New Roman" w:hAnsi="Times New Roman" w:cs="Times New Roman"/>
           <w:b/>
@@ -379,7 +368,8 @@
           <w:sz w:val="36"/>
           <w:szCs w:val="36"/>
         </w:rPr>
-      </w:pPr>
+        <w:t>1.</w:t>
+      </w:r>
       <w:r>
         <w:rPr>
           <w:rFonts w:ascii="Times New Roman" w:hAnsi="Times New Roman" w:cs="Times New Roman"/>
@@ -388,16 +378,6 @@
           <w:sz w:val="36"/>
           <w:szCs w:val="36"/>
         </w:rPr>
-        <w:t>2.</w:t>
-      </w:r>
-      <w:r>
-        <w:rPr>
-          <w:rFonts w:ascii="Times New Roman" w:hAnsi="Times New Roman" w:cs="Times New Roman"/>
-          <w:b/>
-          <w:bCs/>
-          <w:sz w:val="36"/>
-          <w:szCs w:val="36"/>
-        </w:rPr>
         <w:t>Introduction</w:t>
       </w:r>
     </w:p>
@@ -736,16 +716,6 @@
           <w:szCs w:val="28"/>
         </w:rPr>
         <w:t xml:space="preserve"> scams resulted in losses of over $43 billion between 2016 and 2022 (FBI).</w:t>
-      </w:r>
-      <w:r>
-        <w:rPr>
-          <w:rFonts w:ascii="Segoe UI" w:hAnsi="Segoe UI" w:cs="Segoe UI"/>
-          <w:color w:val="939DA5"/>
-          <w:sz w:val="28"/>
-          <w:szCs w:val="28"/>
-          <w:shd w:val="clear" w:color="auto" w:fill="1A2023"/>
-        </w:rPr>
-        <w:t xml:space="preserve"> </w:t>
       </w:r>
       <w:r>
         <w:rPr>
@@ -958,7 +928,19 @@
         <w:rPr>
           <w:rFonts w:ascii="Times New Roman" w:hAnsi="Times New Roman" w:cs="Times New Roman"/>
         </w:rPr>
-        <w:t>Fig 2.1 Life cycle of a phishing attack</w:t>
+        <w:t xml:space="preserve">Fig </w:t>
+      </w:r>
+      <w:r>
+        <w:rPr>
+          <w:rFonts w:ascii="Times New Roman" w:hAnsi="Times New Roman" w:cs="Times New Roman"/>
+        </w:rPr>
+        <w:t xml:space="preserve">1 </w:t>
+      </w:r>
+      <w:r>
+        <w:rPr>
+          <w:rFonts w:ascii="Times New Roman" w:hAnsi="Times New Roman" w:cs="Times New Roman"/>
+        </w:rPr>
+        <w:t>Life cycle of a phishing attack</w:t>
       </w:r>
     </w:p>
     <w:p>
@@ -981,7 +963,17 @@
           <w:sz w:val="36"/>
           <w:szCs w:val="36"/>
         </w:rPr>
-        <w:t>3.Literature Review</w:t>
+        <w:t>2</w:t>
+      </w:r>
+      <w:r>
+        <w:rPr>
+          <w:rFonts w:ascii="Times New Roman" w:hAnsi="Times New Roman" w:cs="Times New Roman"/>
+          <w:b/>
+          <w:bCs/>
+          <w:sz w:val="36"/>
+          <w:szCs w:val="36"/>
+        </w:rPr>
+        <w:t>.Literature Review</w:t>
       </w:r>
     </w:p>
     <w:p>
@@ -1175,6 +1167,14 @@
           <w:sz w:val="28"/>
           <w:szCs w:val="28"/>
         </w:rPr>
+        <w:t xml:space="preserve"> </w:t>
+      </w:r>
+      <w:r>
+        <w:rPr>
+          <w:rFonts w:ascii="Times New Roman" w:hAnsi="Times New Roman" w:cs="Times New Roman"/>
+          <w:sz w:val="28"/>
+          <w:szCs w:val="28"/>
+        </w:rPr>
         <w:t xml:space="preserve">[12] </w:t>
       </w:r>
       <w:r>
@@ -1183,7 +1183,7 @@
           <w:sz w:val="28"/>
           <w:szCs w:val="28"/>
         </w:rPr>
-        <w:t>. They also flag behaviors such as hidden content in iframes, multiple redirects, or disabled right-clicks. While these systems are efficient and straightforward, they need constant updates to keep up with new threats. They can also produce false</w:t>
+        <w:t>.They also flag behaviors such as hidden content in iframes, multiple redirects, or disabled right-clicks. While these systems are efficient and straightforward, they need constant updates to keep up with new threats. They can also produce false</w:t>
       </w:r>
       <w:r>
         <w:rPr>
@@ -1432,6 +1432,3056 @@
         </w:rPr>
         <w:t>], the researchers enhanced the number of NLP vectors and evaluated the performance of three machine learning algorithms to assess their accuracy. The algorithms tested were Random Forest, SMO (Sequential Minimal Optimization), and Naïve Bayes. Among these, the Random Forest algorithm outperformed the others, achieving the highest accuracy of 97.2% when used in a hybrid approach.</w:t>
       </w:r>
+    </w:p>
+    <w:p>
+      <w:pPr>
+        <w:spacing w:line="360" w:lineRule="auto"/>
+        <w:jc w:val="both"/>
+        <w:rPr>
+          <w:rFonts w:ascii="Times New Roman" w:hAnsi="Times New Roman" w:cs="Times New Roman"/>
+          <w:b/>
+          <w:bCs/>
+          <w:sz w:val="36"/>
+          <w:szCs w:val="36"/>
+        </w:rPr>
+      </w:pPr>
+      <w:r>
+        <w:rPr>
+          <w:rFonts w:ascii="Times New Roman" w:hAnsi="Times New Roman" w:cs="Times New Roman"/>
+          <w:b/>
+          <w:bCs/>
+          <w:sz w:val="36"/>
+          <w:szCs w:val="36"/>
+        </w:rPr>
+        <w:t>3.Methodology</w:t>
+      </w:r>
+    </w:p>
+    <w:p>
+      <w:pPr>
+        <w:spacing w:line="360" w:lineRule="auto"/>
+        <w:jc w:val="both"/>
+        <w:rPr>
+          <w:rFonts w:ascii="Times New Roman" w:hAnsi="Times New Roman" w:cs="Times New Roman"/>
+          <w:sz w:val="28"/>
+          <w:szCs w:val="28"/>
+        </w:rPr>
+      </w:pPr>
+      <w:r>
+        <w:rPr>
+          <w:rFonts w:ascii="Times New Roman" w:hAnsi="Times New Roman" w:cs="Times New Roman"/>
+          <w:noProof/>
+          <w:sz w:val="28"/>
+          <w:szCs w:val="28"/>
+        </w:rPr>
+        <w:drawing>
+          <wp:anchor distT="0" distB="0" distL="114300" distR="114300" simplePos="0" relativeHeight="251659264" behindDoc="1" locked="0" layoutInCell="1" allowOverlap="1">
+            <wp:simplePos x="0" y="0"/>
+            <wp:positionH relativeFrom="margin">
+              <wp:align>center</wp:align>
+            </wp:positionH>
+            <wp:positionV relativeFrom="paragraph">
+              <wp:posOffset>1305560</wp:posOffset>
+            </wp:positionV>
+            <wp:extent cx="3438525" cy="1743075"/>
+            <wp:effectExtent l="0" t="0" r="9525" b="9525"/>
+            <wp:wrapTight wrapText="bothSides">
+              <wp:wrapPolygon edited="0">
+                <wp:start x="0" y="0"/>
+                <wp:lineTo x="0" y="21482"/>
+                <wp:lineTo x="21540" y="21482"/>
+                <wp:lineTo x="21540" y="0"/>
+                <wp:lineTo x="0" y="0"/>
+              </wp:wrapPolygon>
+            </wp:wrapTight>
+            <wp:docPr id="250301390" name="Picture 1"/>
+            <wp:cNvGraphicFramePr>
+              <a:graphicFrameLocks xmlns:a="http://schemas.openxmlformats.org/drawingml/2006/main" noChangeAspect="1"/>
+            </wp:cNvGraphicFramePr>
+            <a:graphic xmlns:a="http://schemas.openxmlformats.org/drawingml/2006/main">
+              <a:graphicData uri="http://schemas.openxmlformats.org/drawingml/2006/picture">
+                <pic:pic xmlns:pic="http://schemas.openxmlformats.org/drawingml/2006/picture">
+                  <pic:nvPicPr>
+                    <pic:cNvPr id="250301390" name="Picture 250301390"/>
+                    <pic:cNvPicPr/>
+                  </pic:nvPicPr>
+                  <pic:blipFill>
+                    <a:blip r:embed="rId6" cstate="print">
+                      <a:extLst>
+                        <a:ext uri="{28A0092B-C50C-407E-A947-70E740481C1C}">
+                          <a14:useLocalDpi xmlns:a14="http://schemas.microsoft.com/office/drawing/2010/main" val="0"/>
+                        </a:ext>
+                      </a:extLst>
+                    </a:blip>
+                    <a:stretch>
+                      <a:fillRect/>
+                    </a:stretch>
+                  </pic:blipFill>
+                  <pic:spPr>
+                    <a:xfrm>
+                      <a:off x="0" y="0"/>
+                      <a:ext cx="3438525" cy="1743075"/>
+                    </a:xfrm>
+                    <a:prstGeom prst="rect">
+                      <a:avLst/>
+                    </a:prstGeom>
+                  </pic:spPr>
+                </pic:pic>
+              </a:graphicData>
+            </a:graphic>
+            <wp14:sizeRelH relativeFrom="page">
+              <wp14:pctWidth>0</wp14:pctWidth>
+            </wp14:sizeRelH>
+            <wp14:sizeRelV relativeFrom="page">
+              <wp14:pctHeight>0</wp14:pctHeight>
+            </wp14:sizeRelV>
+          </wp:anchor>
+        </w:drawing>
+      </w:r>
+      <w:r>
+        <w:rPr>
+          <w:rFonts w:ascii="Times New Roman" w:hAnsi="Times New Roman" w:cs="Times New Roman"/>
+          <w:sz w:val="28"/>
+          <w:szCs w:val="28"/>
+        </w:rPr>
+        <w:t xml:space="preserve">In this study, we concentrated on creating a phishing detection system by examining the URLs of web pages. A URL is a complex string that syntactically and semantically represents an online resource. A detailed analysis of the structural composition of a URL is depicted in Figure </w:t>
+      </w:r>
+      <w:r>
+        <w:rPr>
+          <w:rFonts w:ascii="Times New Roman" w:hAnsi="Times New Roman" w:cs="Times New Roman"/>
+          <w:sz w:val="28"/>
+          <w:szCs w:val="28"/>
+        </w:rPr>
+        <w:t>2</w:t>
+      </w:r>
+      <w:r>
+        <w:rPr>
+          <w:rFonts w:ascii="Times New Roman" w:hAnsi="Times New Roman" w:cs="Times New Roman"/>
+          <w:sz w:val="28"/>
+          <w:szCs w:val="28"/>
+        </w:rPr>
+        <w:t>.</w:t>
+      </w:r>
+    </w:p>
+    <w:p>
+      <w:pPr>
+        <w:spacing w:line="360" w:lineRule="auto"/>
+        <w:jc w:val="both"/>
+        <w:rPr>
+          <w:rFonts w:ascii="Times New Roman" w:hAnsi="Times New Roman" w:cs="Times New Roman"/>
+          <w:sz w:val="28"/>
+          <w:szCs w:val="28"/>
+        </w:rPr>
+      </w:pPr>
+    </w:p>
+    <w:p>
+      <w:pPr>
+        <w:spacing w:line="360" w:lineRule="auto"/>
+        <w:jc w:val="both"/>
+        <w:rPr>
+          <w:rFonts w:ascii="Times New Roman" w:hAnsi="Times New Roman" w:cs="Times New Roman"/>
+          <w:b/>
+          <w:bCs/>
+          <w:sz w:val="36"/>
+          <w:szCs w:val="36"/>
+        </w:rPr>
+      </w:pPr>
+    </w:p>
+    <w:p>
+      <w:pPr>
+        <w:spacing w:line="360" w:lineRule="auto"/>
+        <w:jc w:val="both"/>
+        <w:rPr>
+          <w:rFonts w:ascii="Times New Roman" w:hAnsi="Times New Roman" w:cs="Times New Roman"/>
+          <w:b/>
+          <w:bCs/>
+          <w:sz w:val="36"/>
+          <w:szCs w:val="36"/>
+        </w:rPr>
+      </w:pPr>
+    </w:p>
+    <w:p>
+      <w:pPr>
+        <w:spacing w:line="360" w:lineRule="auto"/>
+        <w:jc w:val="both"/>
+        <w:rPr>
+          <w:rFonts w:ascii="Times New Roman" w:hAnsi="Times New Roman" w:cs="Times New Roman"/>
+          <w:b/>
+          <w:bCs/>
+          <w:sz w:val="36"/>
+          <w:szCs w:val="36"/>
+        </w:rPr>
+      </w:pPr>
+    </w:p>
+    <w:p>
+      <w:pPr>
+        <w:spacing w:line="360" w:lineRule="auto"/>
+        <w:jc w:val="both"/>
+        <w:rPr>
+          <w:rFonts w:ascii="Times New Roman" w:hAnsi="Times New Roman" w:cs="Times New Roman"/>
+          <w:sz w:val="24"/>
+          <w:szCs w:val="24"/>
+        </w:rPr>
+      </w:pPr>
+      <w:r>
+        <w:rPr>
+          <w:rFonts w:ascii="Times New Roman" w:hAnsi="Times New Roman" w:cs="Times New Roman"/>
+          <w:b/>
+          <w:bCs/>
+          <w:sz w:val="36"/>
+          <w:szCs w:val="36"/>
+        </w:rPr>
+        <w:t xml:space="preserve">                                      </w:t>
+      </w:r>
+      <w:r>
+        <w:rPr>
+          <w:rFonts w:ascii="Times New Roman" w:hAnsi="Times New Roman" w:cs="Times New Roman"/>
+          <w:sz w:val="24"/>
+          <w:szCs w:val="24"/>
+        </w:rPr>
+        <w:t>Fig 2:</w:t>
+      </w:r>
+      <w:r>
+        <w:rPr>
+          <w:rFonts w:ascii="Times New Roman" w:hAnsi="Times New Roman" w:cs="Times New Roman"/>
+          <w:sz w:val="24"/>
+          <w:szCs w:val="24"/>
+        </w:rPr>
+        <w:t xml:space="preserve"> </w:t>
+      </w:r>
+      <w:r>
+        <w:rPr>
+          <w:rFonts w:ascii="Times New Roman" w:hAnsi="Times New Roman" w:cs="Times New Roman"/>
+          <w:sz w:val="24"/>
+          <w:szCs w:val="24"/>
+        </w:rPr>
+        <w:t>Structure of URL</w:t>
+      </w:r>
+    </w:p>
+    <w:p>
+      <w:pPr>
+        <w:spacing w:line="360" w:lineRule="auto"/>
+        <w:jc w:val="both"/>
+        <w:rPr>
+          <w:rFonts w:ascii="Times New Roman" w:hAnsi="Times New Roman" w:cs="Times New Roman"/>
+          <w:sz w:val="24"/>
+          <w:szCs w:val="24"/>
+        </w:rPr>
+      </w:pPr>
+      <w:r>
+        <w:rPr>
+          <w:rFonts w:ascii="Times New Roman" w:hAnsi="Times New Roman" w:cs="Times New Roman"/>
+          <w:sz w:val="28"/>
+          <w:szCs w:val="28"/>
+        </w:rPr>
+        <w:t>Fields such as domain, subdomain, top-level domain (TLD), protocol, directory, file name, path, and query are used to form different URLs. In phishing URLs, these fields often vary from those in legitimate URLs. This makes URLs crucial for detecting phishing attacks, as they help in quickly classifying web pages</w:t>
+      </w:r>
+      <w:r>
+        <w:rPr>
+          <w:rFonts w:ascii="Times New Roman" w:hAnsi="Times New Roman" w:cs="Times New Roman"/>
+          <w:sz w:val="24"/>
+          <w:szCs w:val="24"/>
+        </w:rPr>
+        <w:t>.</w:t>
+      </w:r>
+    </w:p>
+    <w:p>
+      <w:pPr>
+        <w:spacing w:line="360" w:lineRule="auto"/>
+        <w:jc w:val="both"/>
+        <w:rPr>
+          <w:rFonts w:ascii="Times New Roman" w:hAnsi="Times New Roman" w:cs="Times New Roman"/>
+          <w:i/>
+          <w:iCs/>
+          <w:sz w:val="28"/>
+          <w:szCs w:val="28"/>
+        </w:rPr>
+      </w:pPr>
+      <w:r>
+        <w:rPr>
+          <w:rFonts w:ascii="Times New Roman" w:hAnsi="Times New Roman" w:cs="Times New Roman"/>
+          <w:i/>
+          <w:iCs/>
+          <w:sz w:val="28"/>
+          <w:szCs w:val="28"/>
+        </w:rPr>
+        <w:t>3.1</w:t>
+      </w:r>
+      <w:r>
+        <w:rPr>
+          <w:rFonts w:ascii="Times New Roman" w:hAnsi="Times New Roman" w:cs="Times New Roman"/>
+          <w:i/>
+          <w:iCs/>
+          <w:sz w:val="28"/>
+          <w:szCs w:val="28"/>
+        </w:rPr>
+        <w:t xml:space="preserve"> </w:t>
+      </w:r>
+      <w:r>
+        <w:rPr>
+          <w:rFonts w:ascii="Times New Roman" w:hAnsi="Times New Roman" w:cs="Times New Roman"/>
+          <w:i/>
+          <w:iCs/>
+          <w:sz w:val="28"/>
+          <w:szCs w:val="28"/>
+        </w:rPr>
+        <w:t>Dataset Overview:</w:t>
+      </w:r>
+    </w:p>
+    <w:p>
+      <w:pPr>
+        <w:spacing w:line="360" w:lineRule="auto"/>
+        <w:jc w:val="both"/>
+        <w:rPr>
+          <w:rFonts w:ascii="Times New Roman" w:hAnsi="Times New Roman" w:cs="Times New Roman"/>
+          <w:sz w:val="28"/>
+          <w:szCs w:val="28"/>
+        </w:rPr>
+      </w:pPr>
+      <w:r>
+        <w:rPr>
+          <w:rFonts w:ascii="Times New Roman" w:hAnsi="Times New Roman" w:cs="Times New Roman"/>
+          <w:noProof/>
+          <w:sz w:val="28"/>
+          <w:szCs w:val="28"/>
+        </w:rPr>
+        <w:lastRenderedPageBreak/>
+        <w:drawing>
+          <wp:anchor distT="0" distB="0" distL="114300" distR="114300" simplePos="0" relativeHeight="251660288" behindDoc="1" locked="0" layoutInCell="1" allowOverlap="1" wp14:anchorId="35182DC8">
+            <wp:simplePos x="0" y="0"/>
+            <wp:positionH relativeFrom="margin">
+              <wp:align>center</wp:align>
+            </wp:positionH>
+            <wp:positionV relativeFrom="paragraph">
+              <wp:posOffset>3676015</wp:posOffset>
+            </wp:positionV>
+            <wp:extent cx="3079750" cy="2392680"/>
+            <wp:effectExtent l="0" t="0" r="6350" b="7620"/>
+            <wp:wrapTight wrapText="bothSides">
+              <wp:wrapPolygon edited="0">
+                <wp:start x="0" y="0"/>
+                <wp:lineTo x="0" y="21497"/>
+                <wp:lineTo x="21511" y="21497"/>
+                <wp:lineTo x="21511" y="0"/>
+                <wp:lineTo x="0" y="0"/>
+              </wp:wrapPolygon>
+            </wp:wrapTight>
+            <wp:docPr id="1294181157" name="Picture 2"/>
+            <wp:cNvGraphicFramePr>
+              <a:graphicFrameLocks xmlns:a="http://schemas.openxmlformats.org/drawingml/2006/main" noChangeAspect="1"/>
+            </wp:cNvGraphicFramePr>
+            <a:graphic xmlns:a="http://schemas.openxmlformats.org/drawingml/2006/main">
+              <a:graphicData uri="http://schemas.openxmlformats.org/drawingml/2006/picture">
+                <pic:pic xmlns:pic="http://schemas.openxmlformats.org/drawingml/2006/picture">
+                  <pic:nvPicPr>
+                    <pic:cNvPr id="1294181157" name="Picture 1294181157"/>
+                    <pic:cNvPicPr/>
+                  </pic:nvPicPr>
+                  <pic:blipFill>
+                    <a:blip r:embed="rId7">
+                      <a:extLst>
+                        <a:ext uri="{28A0092B-C50C-407E-A947-70E740481C1C}">
+                          <a14:useLocalDpi xmlns:a14="http://schemas.microsoft.com/office/drawing/2010/main" val="0"/>
+                        </a:ext>
+                      </a:extLst>
+                    </a:blip>
+                    <a:stretch>
+                      <a:fillRect/>
+                    </a:stretch>
+                  </pic:blipFill>
+                  <pic:spPr>
+                    <a:xfrm>
+                      <a:off x="0" y="0"/>
+                      <a:ext cx="3079750" cy="2392680"/>
+                    </a:xfrm>
+                    <a:prstGeom prst="rect">
+                      <a:avLst/>
+                    </a:prstGeom>
+                  </pic:spPr>
+                </pic:pic>
+              </a:graphicData>
+            </a:graphic>
+            <wp14:sizeRelH relativeFrom="page">
+              <wp14:pctWidth>0</wp14:pctWidth>
+            </wp14:sizeRelH>
+            <wp14:sizeRelV relativeFrom="page">
+              <wp14:pctHeight>0</wp14:pctHeight>
+            </wp14:sizeRelV>
+          </wp:anchor>
+        </w:drawing>
+      </w:r>
+      <w:r>
+        <w:rPr>
+          <w:rFonts w:ascii="Times New Roman" w:hAnsi="Times New Roman" w:cs="Times New Roman"/>
+          <w:sz w:val="28"/>
+          <w:szCs w:val="28"/>
+        </w:rPr>
+        <w:t>The dataset used in this study is taken from Kaggle and is available in two formats: a .txt file and a .csv file. The .txt file does not have headers, so users need to add them manually, while the .csv file includes headers for easy use. The dataset has 11,054 entries with 32 features. Each entry contains 30 parameters describing the characteristics of a website, such as its structure and behavior. It also has a class label that shows if the website is phishing (1) or legitimate (-1).</w:t>
+      </w:r>
+      <w:r>
+        <w:rPr>
+          <w:rFonts w:ascii="Times New Roman" w:hAnsi="Times New Roman" w:cs="Times New Roman"/>
+          <w:sz w:val="28"/>
+          <w:szCs w:val="28"/>
+        </w:rPr>
+        <w:t xml:space="preserve"> </w:t>
+      </w:r>
+      <w:r>
+        <w:rPr>
+          <w:rFonts w:ascii="Times New Roman" w:hAnsi="Times New Roman" w:cs="Times New Roman"/>
+          <w:sz w:val="28"/>
+          <w:szCs w:val="28"/>
+        </w:rPr>
+        <w:t xml:space="preserve">The features provide details about different parts of the URL. For example, the </w:t>
+      </w:r>
+      <w:r>
+        <w:rPr>
+          <w:rFonts w:ascii="Times New Roman" w:hAnsi="Times New Roman" w:cs="Times New Roman"/>
+          <w:sz w:val="28"/>
+          <w:szCs w:val="28"/>
+        </w:rPr>
+        <w:t xml:space="preserve">UsingIP </w:t>
+      </w:r>
+      <w:r>
+        <w:rPr>
+          <w:rFonts w:ascii="Times New Roman" w:hAnsi="Times New Roman" w:cs="Times New Roman"/>
+          <w:sz w:val="28"/>
+          <w:szCs w:val="28"/>
+        </w:rPr>
+        <w:t xml:space="preserve">feature checks if an IP address is used in the URL, and </w:t>
+      </w:r>
+      <w:r>
+        <w:rPr>
+          <w:rFonts w:ascii="Times New Roman" w:hAnsi="Times New Roman" w:cs="Times New Roman"/>
+          <w:sz w:val="28"/>
+          <w:szCs w:val="28"/>
+        </w:rPr>
+        <w:t>LongURL</w:t>
+      </w:r>
+      <w:r>
+        <w:rPr>
+          <w:rFonts w:ascii="Times New Roman" w:hAnsi="Times New Roman" w:cs="Times New Roman"/>
+          <w:sz w:val="28"/>
+          <w:szCs w:val="28"/>
+        </w:rPr>
+        <w:t xml:space="preserve"> identifies very long URLs. The </w:t>
+      </w:r>
+      <w:r>
+        <w:rPr>
+          <w:rFonts w:ascii="Times New Roman" w:hAnsi="Times New Roman" w:cs="Times New Roman"/>
+          <w:sz w:val="28"/>
+          <w:szCs w:val="28"/>
+        </w:rPr>
+        <w:t>ShortURL</w:t>
+      </w:r>
+      <w:r>
+        <w:rPr>
+          <w:rFonts w:ascii="Times New Roman" w:hAnsi="Times New Roman" w:cs="Times New Roman"/>
+          <w:sz w:val="28"/>
+          <w:szCs w:val="28"/>
+        </w:rPr>
+        <w:t xml:space="preserve"> feature detects the use of shortened URLs. Other features, such as </w:t>
+      </w:r>
+      <w:r>
+        <w:rPr>
+          <w:rFonts w:ascii="Times New Roman" w:hAnsi="Times New Roman" w:cs="Times New Roman"/>
+          <w:sz w:val="28"/>
+          <w:szCs w:val="28"/>
+        </w:rPr>
+        <w:t>HTTPS</w:t>
+      </w:r>
+      <w:r>
+        <w:rPr>
+          <w:rFonts w:ascii="Times New Roman" w:hAnsi="Times New Roman" w:cs="Times New Roman"/>
+          <w:sz w:val="28"/>
+          <w:szCs w:val="28"/>
+        </w:rPr>
+        <w:t xml:space="preserve"> and </w:t>
+      </w:r>
+      <w:r>
+        <w:rPr>
+          <w:rFonts w:ascii="Times New Roman" w:hAnsi="Times New Roman" w:cs="Times New Roman"/>
+          <w:sz w:val="28"/>
+          <w:szCs w:val="28"/>
+        </w:rPr>
+        <w:t>DomainRegLen</w:t>
+      </w:r>
+      <w:r>
+        <w:rPr>
+          <w:rFonts w:ascii="Times New Roman" w:hAnsi="Times New Roman" w:cs="Times New Roman"/>
+          <w:sz w:val="28"/>
+          <w:szCs w:val="28"/>
+        </w:rPr>
+        <w:t xml:space="preserve">, check if the URL uses HTTPS and the length of domain registration. Features like </w:t>
+      </w:r>
+      <w:r>
+        <w:rPr>
+          <w:rFonts w:ascii="Times New Roman" w:hAnsi="Times New Roman" w:cs="Times New Roman"/>
+          <w:sz w:val="28"/>
+          <w:szCs w:val="28"/>
+        </w:rPr>
+        <w:t>RequestURL</w:t>
+      </w:r>
+      <w:r>
+        <w:rPr>
+          <w:rFonts w:ascii="Times New Roman" w:hAnsi="Times New Roman" w:cs="Times New Roman"/>
+          <w:sz w:val="28"/>
+          <w:szCs w:val="28"/>
+        </w:rPr>
+        <w:t xml:space="preserve"> and </w:t>
+      </w:r>
+      <w:r>
+        <w:rPr>
+          <w:rFonts w:ascii="Times New Roman" w:hAnsi="Times New Roman" w:cs="Times New Roman"/>
+          <w:sz w:val="28"/>
+          <w:szCs w:val="28"/>
+        </w:rPr>
+        <w:t>AnchorURL</w:t>
+      </w:r>
+      <w:r>
+        <w:rPr>
+          <w:rFonts w:ascii="Times New Roman" w:hAnsi="Times New Roman" w:cs="Times New Roman"/>
+          <w:sz w:val="28"/>
+          <w:szCs w:val="28"/>
+        </w:rPr>
+        <w:t xml:space="preserve"> analyze objects and links in the URL.</w:t>
+      </w:r>
+    </w:p>
+    <w:p>
+      <w:pPr>
+        <w:spacing w:line="360" w:lineRule="auto"/>
+        <w:jc w:val="both"/>
+        <w:rPr>
+          <w:rFonts w:ascii="Times New Roman" w:hAnsi="Times New Roman" w:cs="Times New Roman"/>
+          <w:sz w:val="28"/>
+          <w:szCs w:val="28"/>
+        </w:rPr>
+      </w:pPr>
+    </w:p>
+    <w:p>
+      <w:pPr>
+        <w:spacing w:line="360" w:lineRule="auto"/>
+        <w:jc w:val="both"/>
+        <w:rPr>
+          <w:rFonts w:ascii="Times New Roman" w:hAnsi="Times New Roman" w:cs="Times New Roman"/>
+          <w:i/>
+          <w:iCs/>
+          <w:sz w:val="28"/>
+          <w:szCs w:val="28"/>
+        </w:rPr>
+      </w:pPr>
+    </w:p>
+    <w:p>
+      <w:pPr>
+        <w:spacing w:line="360" w:lineRule="auto"/>
+        <w:jc w:val="both"/>
+        <w:rPr>
+          <w:rFonts w:ascii="Times New Roman" w:hAnsi="Times New Roman" w:cs="Times New Roman"/>
+          <w:i/>
+          <w:iCs/>
+          <w:sz w:val="28"/>
+          <w:szCs w:val="28"/>
+        </w:rPr>
+      </w:pPr>
+    </w:p>
+    <w:p>
+      <w:pPr>
+        <w:spacing w:line="360" w:lineRule="auto"/>
+        <w:jc w:val="both"/>
+        <w:rPr>
+          <w:rFonts w:ascii="Times New Roman" w:hAnsi="Times New Roman" w:cs="Times New Roman"/>
+          <w:i/>
+          <w:iCs/>
+          <w:sz w:val="28"/>
+          <w:szCs w:val="28"/>
+        </w:rPr>
+      </w:pPr>
+    </w:p>
+    <w:p>
+      <w:pPr>
+        <w:spacing w:line="360" w:lineRule="auto"/>
+        <w:jc w:val="both"/>
+        <w:rPr>
+          <w:rFonts w:ascii="Times New Roman" w:hAnsi="Times New Roman" w:cs="Times New Roman"/>
+          <w:i/>
+          <w:iCs/>
+          <w:sz w:val="28"/>
+          <w:szCs w:val="28"/>
+        </w:rPr>
+      </w:pPr>
+    </w:p>
+    <w:p>
+      <w:pPr>
+        <w:spacing w:line="360" w:lineRule="auto"/>
+        <w:jc w:val="both"/>
+        <w:rPr>
+          <w:rFonts w:ascii="Times New Roman" w:hAnsi="Times New Roman" w:cs="Times New Roman"/>
+          <w:i/>
+          <w:iCs/>
+          <w:sz w:val="28"/>
+          <w:szCs w:val="28"/>
+        </w:rPr>
+      </w:pPr>
+      <w:r>
+        <w:rPr>
+          <w:rFonts w:ascii="Times New Roman" w:hAnsi="Times New Roman" w:cs="Times New Roman"/>
+          <w:i/>
+          <w:iCs/>
+          <w:sz w:val="28"/>
+          <w:szCs w:val="28"/>
+        </w:rPr>
+        <w:t xml:space="preserve">  </w:t>
+      </w:r>
+    </w:p>
+    <w:p>
+      <w:pPr>
+        <w:spacing w:line="360" w:lineRule="auto"/>
+        <w:jc w:val="both"/>
+        <w:rPr>
+          <w:rFonts w:ascii="Times New Roman" w:hAnsi="Times New Roman" w:cs="Times New Roman"/>
+          <w:sz w:val="24"/>
+          <w:szCs w:val="24"/>
+        </w:rPr>
+      </w:pPr>
+      <w:r>
+        <w:rPr>
+          <w:rFonts w:ascii="Times New Roman" w:hAnsi="Times New Roman" w:cs="Times New Roman"/>
+          <w:sz w:val="24"/>
+          <w:szCs w:val="24"/>
+        </w:rPr>
+        <w:t xml:space="preserve">                             </w:t>
+      </w:r>
+      <w:r>
+        <w:rPr>
+          <w:rFonts w:ascii="Times New Roman" w:hAnsi="Times New Roman" w:cs="Times New Roman"/>
+          <w:sz w:val="24"/>
+          <w:szCs w:val="24"/>
+        </w:rPr>
+        <w:t xml:space="preserve">       </w:t>
+      </w:r>
+      <w:r>
+        <w:rPr>
+          <w:rFonts w:ascii="Times New Roman" w:hAnsi="Times New Roman" w:cs="Times New Roman"/>
+          <w:sz w:val="24"/>
+          <w:szCs w:val="24"/>
+        </w:rPr>
+        <w:t>Fig 3 Count of phishing and legitimate in the dataset</w:t>
+      </w:r>
+    </w:p>
+    <w:p>
+      <w:pPr>
+        <w:spacing w:line="360" w:lineRule="auto"/>
+        <w:jc w:val="both"/>
+        <w:rPr>
+          <w:rFonts w:ascii="Times New Roman" w:hAnsi="Times New Roman" w:cs="Times New Roman"/>
+          <w:i/>
+          <w:iCs/>
+          <w:sz w:val="28"/>
+          <w:szCs w:val="28"/>
+        </w:rPr>
+      </w:pPr>
+      <w:r>
+        <w:rPr>
+          <w:rFonts w:ascii="Times New Roman" w:hAnsi="Times New Roman" w:cs="Times New Roman"/>
+          <w:i/>
+          <w:iCs/>
+          <w:sz w:val="28"/>
+          <w:szCs w:val="28"/>
+        </w:rPr>
+        <w:t>3.2</w:t>
+      </w:r>
+      <w:r>
+        <w:rPr>
+          <w:rFonts w:ascii="Times New Roman" w:hAnsi="Times New Roman" w:cs="Times New Roman"/>
+          <w:i/>
+          <w:iCs/>
+          <w:sz w:val="28"/>
+          <w:szCs w:val="28"/>
+        </w:rPr>
+        <w:t xml:space="preserve"> </w:t>
+      </w:r>
+      <w:r>
+        <w:rPr>
+          <w:rFonts w:ascii="Times New Roman" w:hAnsi="Times New Roman" w:cs="Times New Roman"/>
+          <w:i/>
+          <w:iCs/>
+          <w:sz w:val="28"/>
+          <w:szCs w:val="28"/>
+        </w:rPr>
+        <w:t>Data</w:t>
+      </w:r>
+      <w:r>
+        <w:rPr>
+          <w:rFonts w:ascii="Times New Roman" w:hAnsi="Times New Roman" w:cs="Times New Roman"/>
+          <w:i/>
+          <w:iCs/>
+          <w:sz w:val="28"/>
+          <w:szCs w:val="28"/>
+        </w:rPr>
+        <w:t xml:space="preserve"> preprocessing</w:t>
+      </w:r>
+      <w:r>
+        <w:rPr>
+          <w:rFonts w:ascii="Times New Roman" w:hAnsi="Times New Roman" w:cs="Times New Roman"/>
+          <w:i/>
+          <w:iCs/>
+          <w:sz w:val="28"/>
+          <w:szCs w:val="28"/>
+        </w:rPr>
+        <w:t>:</w:t>
+      </w:r>
+    </w:p>
+    <w:p>
+      <w:pPr>
+        <w:spacing w:line="360" w:lineRule="auto"/>
+        <w:jc w:val="both"/>
+        <w:rPr>
+          <w:rFonts w:ascii="Times New Roman" w:hAnsi="Times New Roman" w:cs="Times New Roman"/>
+          <w:sz w:val="28"/>
+          <w:szCs w:val="28"/>
+        </w:rPr>
+      </w:pPr>
+      <w:r>
+        <w:rPr>
+          <w:rFonts w:ascii="Times New Roman" w:hAnsi="Times New Roman" w:cs="Times New Roman"/>
+          <w:sz w:val="28"/>
+          <w:szCs w:val="28"/>
+        </w:rPr>
+        <w:t xml:space="preserve">In the data preprocessing stage, we first examined the dataset to understand its structure and content. We checked the number of rows and columns and reviewed the column names for clarity. Using data.info(), we retrieved basic information such as data types and non-null counts. We also assessed the uniqueness of values in each </w:t>
+      </w:r>
+      <w:r>
+        <w:rPr>
+          <w:rFonts w:ascii="Times New Roman" w:hAnsi="Times New Roman" w:cs="Times New Roman"/>
+          <w:sz w:val="28"/>
+          <w:szCs w:val="28"/>
+        </w:rPr>
+        <w:lastRenderedPageBreak/>
+        <w:t>column with data.nunique(). An irrelevant column, "Index", was removed to streamline the dataset and focus on important features for phishing detection. These steps ensured the dataset was clean and ready for further analysis.</w:t>
+      </w:r>
+    </w:p>
+    <w:p>
+      <w:pPr>
+        <w:spacing w:line="360" w:lineRule="auto"/>
+        <w:jc w:val="both"/>
+        <w:rPr>
+          <w:rFonts w:ascii="Times New Roman" w:hAnsi="Times New Roman" w:cs="Times New Roman"/>
+          <w:i/>
+          <w:iCs/>
+          <w:sz w:val="28"/>
+          <w:szCs w:val="28"/>
+        </w:rPr>
+      </w:pPr>
+      <w:r>
+        <w:rPr>
+          <w:rFonts w:ascii="Times New Roman" w:hAnsi="Times New Roman" w:cs="Times New Roman"/>
+          <w:i/>
+          <w:iCs/>
+          <w:sz w:val="28"/>
+          <w:szCs w:val="28"/>
+        </w:rPr>
+        <w:t>3.3</w:t>
+      </w:r>
+      <w:r>
+        <w:rPr>
+          <w:rFonts w:ascii="Times New Roman" w:hAnsi="Times New Roman" w:cs="Times New Roman"/>
+          <w:i/>
+          <w:iCs/>
+          <w:sz w:val="28"/>
+          <w:szCs w:val="28"/>
+        </w:rPr>
+        <w:t xml:space="preserve"> </w:t>
+      </w:r>
+      <w:r>
+        <w:rPr>
+          <w:rFonts w:ascii="Times New Roman" w:hAnsi="Times New Roman" w:cs="Times New Roman"/>
+          <w:i/>
+          <w:iCs/>
+          <w:sz w:val="28"/>
+          <w:szCs w:val="28"/>
+        </w:rPr>
+        <w:t>Feature Extraction:</w:t>
+      </w:r>
+    </w:p>
+    <w:p>
+      <w:pPr>
+        <w:spacing w:line="360" w:lineRule="auto"/>
+        <w:jc w:val="both"/>
+        <w:rPr>
+          <w:rFonts w:ascii="Segoe UI" w:hAnsi="Segoe UI" w:cs="Segoe UI"/>
+          <w:color w:val="939DA5"/>
+          <w:sz w:val="20"/>
+          <w:szCs w:val="20"/>
+          <w:shd w:val="clear" w:color="auto" w:fill="1A2023"/>
+        </w:rPr>
+      </w:pPr>
+      <w:r>
+        <w:rPr>
+          <w:rFonts w:ascii="Times New Roman" w:hAnsi="Times New Roman" w:cs="Times New Roman"/>
+          <w:sz w:val="28"/>
+          <w:szCs w:val="28"/>
+        </w:rPr>
+        <w:t>The performance of our trained system relies on the features used and the machine learning algorithms applied. To identify the most important features, we reviewed existing research thoroughly. This included studies on URL analysis as well as features from other categories like content and website characteristics.</w:t>
+      </w:r>
+    </w:p>
+    <w:p>
+      <w:pPr>
+        <w:spacing w:line="360" w:lineRule="auto"/>
+        <w:jc w:val="both"/>
+        <w:rPr>
+          <w:rFonts w:ascii="Times New Roman" w:hAnsi="Times New Roman" w:cs="Times New Roman"/>
+          <w:sz w:val="28"/>
+          <w:szCs w:val="28"/>
+        </w:rPr>
+      </w:pPr>
+      <w:r>
+        <w:rPr>
+          <w:rFonts w:ascii="Times New Roman" w:hAnsi="Times New Roman" w:cs="Times New Roman"/>
+          <w:sz w:val="28"/>
+          <w:szCs w:val="28"/>
+        </w:rPr>
+        <w:t>In our study, we analyzed different parts of the URLs, such as the hostname, domain, and path. We extracted 30 unique features from the URLs to capture their characteristics. These features were generated using Python scripts to ensure accurate and efficient extraction for phishing detection.</w:t>
+      </w:r>
+    </w:p>
+    <w:p>
+      <w:pPr>
+        <w:spacing w:line="360" w:lineRule="auto"/>
+        <w:jc w:val="both"/>
+        <w:rPr>
+          <w:rFonts w:ascii="Segoe UI" w:hAnsi="Segoe UI" w:cs="Segoe UI"/>
+          <w:color w:val="939DA5"/>
+          <w:sz w:val="20"/>
+          <w:szCs w:val="20"/>
+          <w:shd w:val="clear" w:color="auto" w:fill="1A2023"/>
+        </w:rPr>
+      </w:pPr>
+      <w:r>
+        <w:rPr>
+          <w:rFonts w:ascii="Times New Roman" w:hAnsi="Times New Roman" w:cs="Times New Roman"/>
+          <w:sz w:val="28"/>
+          <w:szCs w:val="28"/>
+        </w:rPr>
+        <w:t>In this project, we identif</w:t>
+      </w:r>
+      <w:r>
+        <w:rPr>
+          <w:rFonts w:ascii="Times New Roman" w:hAnsi="Times New Roman" w:cs="Times New Roman"/>
+          <w:sz w:val="28"/>
+          <w:szCs w:val="28"/>
+        </w:rPr>
+        <w:t>ied</w:t>
+      </w:r>
+      <w:r>
+        <w:rPr>
+          <w:rFonts w:ascii="Times New Roman" w:hAnsi="Times New Roman" w:cs="Times New Roman"/>
+          <w:sz w:val="28"/>
+          <w:szCs w:val="28"/>
+        </w:rPr>
+        <w:t xml:space="preserve"> 30 attributes from website URLs. These attributes help differentiate phishing websites from legitimate ones.</w:t>
+      </w:r>
+      <w:r>
+        <w:rPr>
+          <w:rFonts w:ascii="Segoe UI" w:hAnsi="Segoe UI" w:cs="Segoe UI"/>
+          <w:color w:val="939DA5"/>
+          <w:sz w:val="20"/>
+          <w:szCs w:val="20"/>
+          <w:shd w:val="clear" w:color="auto" w:fill="1A2023"/>
+        </w:rPr>
+        <w:t xml:space="preserve"> </w:t>
+      </w:r>
+    </w:p>
+    <w:p>
+      <w:pPr>
+        <w:spacing w:line="360" w:lineRule="auto"/>
+        <w:jc w:val="both"/>
+        <w:rPr>
+          <w:rFonts w:ascii="Times New Roman" w:hAnsi="Times New Roman" w:cs="Times New Roman"/>
+          <w:sz w:val="28"/>
+          <w:szCs w:val="28"/>
+        </w:rPr>
+      </w:pPr>
+      <w:r>
+        <w:rPr>
+          <w:rFonts w:ascii="Times New Roman" w:hAnsi="Times New Roman" w:cs="Times New Roman"/>
+          <w:sz w:val="28"/>
+          <w:szCs w:val="28"/>
+        </w:rPr>
+        <w:t>We analyzed URLs to detect IP addresses, URL length, shortened URLs, special characters like "@", and redirect behavior. For domain properties, we looked at hyphens, subdomains, HTTPS usage, and domain registration length. We also examined HTML and website content for anomalies in favicon links, request URLs, anchor tags, script tags, and form handlers.</w:t>
+      </w:r>
+      <w:r>
+        <w:rPr>
+          <w:rFonts w:ascii="Times New Roman" w:hAnsi="Times New Roman" w:cs="Times New Roman"/>
+          <w:sz w:val="28"/>
+          <w:szCs w:val="28"/>
+        </w:rPr>
+        <w:t xml:space="preserve"> </w:t>
+      </w:r>
+      <w:r>
+        <w:rPr>
+          <w:rFonts w:ascii="Times New Roman" w:hAnsi="Times New Roman" w:cs="Times New Roman"/>
+          <w:sz w:val="28"/>
+          <w:szCs w:val="28"/>
+        </w:rPr>
+        <w:t>We assessed behavioral features like website forwarding, status bar customization, disabled right-click, pop-ups, and iframe redirection. We also measured domain and traffic metrics such as domain age, DNS records, website traffic, page rank, Google indexing, and links pointing to the page. Additionally, we identified suspicious URLs and IP addresses using predefined patterns.</w:t>
+      </w:r>
+    </w:p>
+    <w:p>
+      <w:pPr>
+        <w:spacing w:line="360" w:lineRule="auto"/>
+        <w:jc w:val="both"/>
+        <w:rPr>
+          <w:rFonts w:ascii="Times New Roman" w:hAnsi="Times New Roman" w:cs="Times New Roman"/>
+          <w:sz w:val="28"/>
+          <w:szCs w:val="28"/>
+        </w:rPr>
+      </w:pPr>
+    </w:p>
+    <w:p>
+      <w:pPr>
+        <w:spacing w:line="360" w:lineRule="auto"/>
+        <w:jc w:val="both"/>
+        <w:rPr>
+          <w:rFonts w:ascii="Times New Roman" w:hAnsi="Times New Roman" w:cs="Times New Roman"/>
+          <w:sz w:val="28"/>
+          <w:szCs w:val="28"/>
+        </w:rPr>
+      </w:pPr>
+      <w:r>
+        <w:rPr>
+          <w:rFonts w:ascii="Times New Roman" w:hAnsi="Times New Roman" w:cs="Times New Roman"/>
+          <w:noProof/>
+          <w:sz w:val="28"/>
+          <w:szCs w:val="28"/>
+        </w:rPr>
+        <w:lastRenderedPageBreak/>
+        <w:drawing>
+          <wp:anchor distT="0" distB="0" distL="114300" distR="114300" simplePos="0" relativeHeight="251661312" behindDoc="1" locked="0" layoutInCell="1" allowOverlap="1">
+            <wp:simplePos x="0" y="0"/>
+            <wp:positionH relativeFrom="margin">
+              <wp:posOffset>1438275</wp:posOffset>
+            </wp:positionH>
+            <wp:positionV relativeFrom="paragraph">
+              <wp:posOffset>0</wp:posOffset>
+            </wp:positionV>
+            <wp:extent cx="2914650" cy="3837940"/>
+            <wp:effectExtent l="0" t="0" r="0" b="0"/>
+            <wp:wrapTight wrapText="bothSides">
+              <wp:wrapPolygon edited="0">
+                <wp:start x="0" y="0"/>
+                <wp:lineTo x="0" y="21443"/>
+                <wp:lineTo x="21459" y="21443"/>
+                <wp:lineTo x="21459" y="0"/>
+                <wp:lineTo x="0" y="0"/>
+              </wp:wrapPolygon>
+            </wp:wrapTight>
+            <wp:docPr id="828148962" name="Picture 4"/>
+            <wp:cNvGraphicFramePr>
+              <a:graphicFrameLocks xmlns:a="http://schemas.openxmlformats.org/drawingml/2006/main" noChangeAspect="1"/>
+            </wp:cNvGraphicFramePr>
+            <a:graphic xmlns:a="http://schemas.openxmlformats.org/drawingml/2006/main">
+              <a:graphicData uri="http://schemas.openxmlformats.org/drawingml/2006/picture">
+                <pic:pic xmlns:pic="http://schemas.openxmlformats.org/drawingml/2006/picture">
+                  <pic:nvPicPr>
+                    <pic:cNvPr id="828148962" name="Picture 828148962"/>
+                    <pic:cNvPicPr/>
+                  </pic:nvPicPr>
+                  <pic:blipFill rotWithShape="1">
+                    <a:blip r:embed="rId8" cstate="print">
+                      <a:extLst>
+                        <a:ext uri="{28A0092B-C50C-407E-A947-70E740481C1C}">
+                          <a14:useLocalDpi xmlns:a14="http://schemas.microsoft.com/office/drawing/2010/main" val="0"/>
+                        </a:ext>
+                      </a:extLst>
+                    </a:blip>
+                    <a:srcRect l="20992" t="3818" r="20604"/>
+                    <a:stretch/>
+                  </pic:blipFill>
+                  <pic:spPr bwMode="auto">
+                    <a:xfrm>
+                      <a:off x="0" y="0"/>
+                      <a:ext cx="2914650" cy="3837940"/>
+                    </a:xfrm>
+                    <a:prstGeom prst="rect">
+                      <a:avLst/>
+                    </a:prstGeom>
+                    <a:ln>
+                      <a:noFill/>
+                    </a:ln>
+                    <a:extLst>
+                      <a:ext uri="{53640926-AAD7-44D8-BBD7-CCE9431645EC}">
+                        <a14:shadowObscured xmlns:a14="http://schemas.microsoft.com/office/drawing/2010/main"/>
+                      </a:ext>
+                    </a:extLst>
+                  </pic:spPr>
+                </pic:pic>
+              </a:graphicData>
+            </a:graphic>
+          </wp:anchor>
+        </w:drawing>
+      </w:r>
+    </w:p>
+    <w:p>
+      <w:pPr>
+        <w:pStyle w:val="ListParagraph"/>
+        <w:spacing w:line="360" w:lineRule="auto"/>
+        <w:ind w:left="360"/>
+        <w:jc w:val="both"/>
+        <w:rPr>
+          <w:rFonts w:ascii="Times New Roman" w:hAnsi="Times New Roman" w:cs="Times New Roman"/>
+          <w:i/>
+          <w:iCs/>
+          <w:sz w:val="28"/>
+          <w:szCs w:val="28"/>
+        </w:rPr>
+      </w:pPr>
+    </w:p>
+    <w:p>
+      <w:pPr>
+        <w:spacing w:line="360" w:lineRule="auto"/>
+        <w:jc w:val="both"/>
+        <w:rPr>
+          <w:rFonts w:ascii="Times New Roman" w:hAnsi="Times New Roman" w:cs="Times New Roman"/>
+          <w:i/>
+          <w:iCs/>
+          <w:sz w:val="28"/>
+          <w:szCs w:val="28"/>
+        </w:rPr>
+      </w:pPr>
+    </w:p>
+    <w:p>
+      <w:pPr>
+        <w:spacing w:line="360" w:lineRule="auto"/>
+        <w:jc w:val="both"/>
+        <w:rPr>
+          <w:rFonts w:ascii="Times New Roman" w:hAnsi="Times New Roman" w:cs="Times New Roman"/>
+          <w:i/>
+          <w:iCs/>
+          <w:sz w:val="28"/>
+          <w:szCs w:val="28"/>
+        </w:rPr>
+      </w:pPr>
+    </w:p>
+    <w:p>
+      <w:pPr>
+        <w:spacing w:line="360" w:lineRule="auto"/>
+        <w:jc w:val="both"/>
+        <w:rPr>
+          <w:rFonts w:ascii="Times New Roman" w:hAnsi="Times New Roman" w:cs="Times New Roman"/>
+          <w:i/>
+          <w:iCs/>
+          <w:sz w:val="28"/>
+          <w:szCs w:val="28"/>
+        </w:rPr>
+      </w:pPr>
+    </w:p>
+    <w:p>
+      <w:pPr>
+        <w:spacing w:line="360" w:lineRule="auto"/>
+        <w:jc w:val="both"/>
+        <w:rPr>
+          <w:rFonts w:ascii="Times New Roman" w:hAnsi="Times New Roman" w:cs="Times New Roman"/>
+          <w:i/>
+          <w:iCs/>
+          <w:sz w:val="28"/>
+          <w:szCs w:val="28"/>
+        </w:rPr>
+      </w:pPr>
+    </w:p>
+    <w:p>
+      <w:pPr>
+        <w:spacing w:line="360" w:lineRule="auto"/>
+        <w:jc w:val="both"/>
+        <w:rPr>
+          <w:rFonts w:ascii="Times New Roman" w:hAnsi="Times New Roman" w:cs="Times New Roman"/>
+          <w:i/>
+          <w:iCs/>
+          <w:sz w:val="28"/>
+          <w:szCs w:val="28"/>
+        </w:rPr>
+      </w:pPr>
+    </w:p>
+    <w:p>
+      <w:pPr>
+        <w:spacing w:line="360" w:lineRule="auto"/>
+        <w:jc w:val="both"/>
+        <w:rPr>
+          <w:rFonts w:ascii="Times New Roman" w:hAnsi="Times New Roman" w:cs="Times New Roman"/>
+          <w:i/>
+          <w:iCs/>
+          <w:sz w:val="28"/>
+          <w:szCs w:val="28"/>
+        </w:rPr>
+      </w:pPr>
+    </w:p>
+    <w:p>
+      <w:pPr>
+        <w:spacing w:line="360" w:lineRule="auto"/>
+        <w:jc w:val="both"/>
+        <w:rPr>
+          <w:rFonts w:ascii="Times New Roman" w:hAnsi="Times New Roman" w:cs="Times New Roman"/>
+          <w:i/>
+          <w:iCs/>
+          <w:sz w:val="28"/>
+          <w:szCs w:val="28"/>
+        </w:rPr>
+      </w:pPr>
+    </w:p>
+    <w:p>
+      <w:pPr>
+        <w:spacing w:line="360" w:lineRule="auto"/>
+        <w:jc w:val="both"/>
+        <w:rPr>
+          <w:rFonts w:ascii="Times New Roman" w:hAnsi="Times New Roman" w:cs="Times New Roman"/>
+          <w:i/>
+          <w:iCs/>
+          <w:sz w:val="28"/>
+          <w:szCs w:val="28"/>
+        </w:rPr>
+      </w:pPr>
+    </w:p>
+    <w:p>
+      <w:pPr>
+        <w:spacing w:line="360" w:lineRule="auto"/>
+        <w:jc w:val="both"/>
+        <w:rPr>
+          <w:rFonts w:ascii="Times New Roman" w:hAnsi="Times New Roman" w:cs="Times New Roman"/>
+          <w:sz w:val="24"/>
+          <w:szCs w:val="24"/>
+        </w:rPr>
+      </w:pPr>
+      <w:r>
+        <w:rPr>
+          <w:rFonts w:ascii="Times New Roman" w:hAnsi="Times New Roman" w:cs="Times New Roman"/>
+          <w:i/>
+          <w:iCs/>
+          <w:sz w:val="28"/>
+          <w:szCs w:val="28"/>
+        </w:rPr>
+        <w:t xml:space="preserve">                                     </w:t>
+      </w:r>
+      <w:r>
+        <w:rPr>
+          <w:rFonts w:ascii="Times New Roman" w:hAnsi="Times New Roman" w:cs="Times New Roman"/>
+          <w:i/>
+          <w:iCs/>
+          <w:sz w:val="28"/>
+          <w:szCs w:val="28"/>
+        </w:rPr>
+        <w:t xml:space="preserve">   </w:t>
+      </w:r>
+      <w:r>
+        <w:rPr>
+          <w:rFonts w:ascii="Times New Roman" w:hAnsi="Times New Roman" w:cs="Times New Roman"/>
+          <w:i/>
+          <w:iCs/>
+          <w:sz w:val="28"/>
+          <w:szCs w:val="28"/>
+        </w:rPr>
+        <w:t xml:space="preserve">  </w:t>
+      </w:r>
+      <w:r>
+        <w:rPr>
+          <w:rFonts w:ascii="Times New Roman" w:hAnsi="Times New Roman" w:cs="Times New Roman"/>
+          <w:i/>
+          <w:iCs/>
+          <w:sz w:val="28"/>
+          <w:szCs w:val="28"/>
+        </w:rPr>
+        <w:t xml:space="preserve"> </w:t>
+      </w:r>
+      <w:r>
+        <w:rPr>
+          <w:rFonts w:ascii="Times New Roman" w:hAnsi="Times New Roman" w:cs="Times New Roman"/>
+          <w:sz w:val="24"/>
+          <w:szCs w:val="24"/>
+        </w:rPr>
+        <w:t>Table 1:</w:t>
+      </w:r>
+      <w:r>
+        <w:rPr>
+          <w:rFonts w:ascii="Times New Roman" w:hAnsi="Times New Roman" w:cs="Times New Roman"/>
+          <w:sz w:val="24"/>
+          <w:szCs w:val="24"/>
+        </w:rPr>
+        <w:t xml:space="preserve"> </w:t>
+      </w:r>
+      <w:r>
+        <w:rPr>
+          <w:rFonts w:ascii="Times New Roman" w:hAnsi="Times New Roman" w:cs="Times New Roman"/>
+          <w:sz w:val="24"/>
+          <w:szCs w:val="24"/>
+        </w:rPr>
+        <w:t>Features in the dataset</w:t>
+      </w:r>
+    </w:p>
+    <w:p>
+      <w:pPr>
+        <w:spacing w:line="360" w:lineRule="auto"/>
+        <w:jc w:val="both"/>
+        <w:rPr>
+          <w:rFonts w:ascii="Times New Roman" w:hAnsi="Times New Roman" w:cs="Times New Roman"/>
+          <w:i/>
+          <w:iCs/>
+          <w:sz w:val="28"/>
+          <w:szCs w:val="28"/>
+        </w:rPr>
+      </w:pPr>
+      <w:r>
+        <w:rPr>
+          <w:rFonts w:ascii="Times New Roman" w:hAnsi="Times New Roman" w:cs="Times New Roman"/>
+          <w:i/>
+          <w:iCs/>
+          <w:sz w:val="28"/>
+          <w:szCs w:val="28"/>
+        </w:rPr>
+        <w:t>3.4</w:t>
+      </w:r>
+      <w:r>
+        <w:rPr>
+          <w:rFonts w:ascii="Times New Roman" w:hAnsi="Times New Roman" w:cs="Times New Roman"/>
+          <w:i/>
+          <w:iCs/>
+          <w:sz w:val="28"/>
+          <w:szCs w:val="28"/>
+        </w:rPr>
+        <w:t xml:space="preserve"> </w:t>
+      </w:r>
+      <w:r>
+        <w:rPr>
+          <w:rFonts w:ascii="Times New Roman" w:hAnsi="Times New Roman" w:cs="Times New Roman"/>
+          <w:i/>
+          <w:iCs/>
+          <w:sz w:val="28"/>
+          <w:szCs w:val="28"/>
+        </w:rPr>
+        <w:t>Model Building &amp; Training:</w:t>
+      </w:r>
+    </w:p>
+    <w:p>
+      <w:pPr>
+        <w:spacing w:line="360" w:lineRule="auto"/>
+        <w:jc w:val="both"/>
+        <w:rPr>
+          <w:rFonts w:ascii="Times New Roman" w:hAnsi="Times New Roman" w:cs="Times New Roman"/>
+          <w:sz w:val="28"/>
+          <w:szCs w:val="28"/>
+        </w:rPr>
+      </w:pPr>
+      <w:r>
+        <w:rPr>
+          <w:rFonts w:ascii="Times New Roman" w:hAnsi="Times New Roman" w:cs="Times New Roman"/>
+          <w:sz w:val="28"/>
+          <w:szCs w:val="28"/>
+        </w:rPr>
+        <w:t>In this study, we used supervised machine learning techniques to detect phishing websites. We split the dataset into 80% for training and 20% for testing, using a random split (random_state = 42) for reproducibility. We separated the target variable, 'Label', from the features, which were used as inputs for the models. We trained several classification models, including Logistic Regression, k-Nearest Neighbors, Support Vector Classifier, Naive Bayes, Decision Tree, Random Forest, Gradient Boosting, Xgboost, and Multilayer Perceptrons. We evaluated the models using Accuracy and F1 score to measure their performance. This helped us find the most effective model for detecting phishing websites based on the given features.</w:t>
+      </w:r>
+    </w:p>
+    <w:p>
+      <w:pPr>
+        <w:spacing w:line="360" w:lineRule="auto"/>
+        <w:jc w:val="both"/>
+        <w:rPr>
+          <w:rFonts w:ascii="Times New Roman" w:hAnsi="Times New Roman" w:cs="Times New Roman"/>
+          <w:sz w:val="28"/>
+          <w:szCs w:val="28"/>
+        </w:rPr>
+      </w:pPr>
+    </w:p>
+    <w:p>
+      <w:pPr>
+        <w:spacing w:line="360" w:lineRule="auto"/>
+        <w:jc w:val="both"/>
+        <w:rPr>
+          <w:rFonts w:ascii="Times New Roman" w:hAnsi="Times New Roman" w:cs="Times New Roman"/>
+          <w:sz w:val="28"/>
+          <w:szCs w:val="28"/>
+        </w:rPr>
+      </w:pPr>
+      <w:r>
+        <w:rPr>
+          <w:rFonts w:ascii="Times New Roman" w:hAnsi="Times New Roman" w:cs="Times New Roman"/>
+          <w:i/>
+          <w:iCs/>
+          <w:sz w:val="28"/>
+          <w:szCs w:val="28"/>
+        </w:rPr>
+        <w:lastRenderedPageBreak/>
+        <w:t>Logistic Regression</w:t>
+      </w:r>
+      <w:r>
+        <w:rPr>
+          <w:rFonts w:ascii="Times New Roman" w:hAnsi="Times New Roman" w:cs="Times New Roman"/>
+          <w:sz w:val="28"/>
+          <w:szCs w:val="28"/>
+        </w:rPr>
+        <w:t xml:space="preserve"> was used to predict whether a website is phishing or legitimate, making it ideal for binary classification. This method calculated the probability of a website belonging to one of the two categories, providing a straightforward and reliable approach for the task</w:t>
+      </w:r>
+      <w:r>
+        <w:rPr>
+          <w:rFonts w:ascii="Times New Roman" w:hAnsi="Times New Roman" w:cs="Times New Roman"/>
+          <w:i/>
+          <w:iCs/>
+          <w:sz w:val="28"/>
+          <w:szCs w:val="28"/>
+        </w:rPr>
+        <w:t>.</w:t>
+      </w:r>
+      <w:r>
+        <w:rPr>
+          <w:rFonts w:ascii="Times New Roman" w:hAnsi="Times New Roman" w:cs="Times New Roman"/>
+          <w:i/>
+          <w:iCs/>
+          <w:sz w:val="28"/>
+          <w:szCs w:val="28"/>
+        </w:rPr>
+        <w:t xml:space="preserve"> </w:t>
+      </w:r>
+      <w:r>
+        <w:rPr>
+          <w:rFonts w:ascii="Times New Roman" w:hAnsi="Times New Roman" w:cs="Times New Roman"/>
+          <w:i/>
+          <w:iCs/>
+          <w:sz w:val="28"/>
+          <w:szCs w:val="28"/>
+        </w:rPr>
+        <w:t>K-Nearest Neighbors (K-NN)</w:t>
+      </w:r>
+      <w:r>
+        <w:rPr>
+          <w:rFonts w:ascii="Times New Roman" w:hAnsi="Times New Roman" w:cs="Times New Roman"/>
+          <w:sz w:val="28"/>
+          <w:szCs w:val="28"/>
+        </w:rPr>
+        <w:t xml:space="preserve"> is a method to determine if a website is safe or a scam. It compares a new website to known safe and scam websites by looking at various details like the URL and content. K-NN finds the most similar websites and decides if the new one is safe or a scam based on whether the similar websites are mostly safe or scams. This method works well because similar websites tend to have similar risks.</w:t>
+      </w:r>
+      <w:r>
+        <w:rPr>
+          <w:rFonts w:ascii="Times New Roman" w:hAnsi="Times New Roman" w:cs="Times New Roman"/>
+          <w:sz w:val="28"/>
+          <w:szCs w:val="28"/>
+        </w:rPr>
+        <w:t xml:space="preserve"> </w:t>
+      </w:r>
+      <w:r>
+        <w:rPr>
+          <w:rFonts w:ascii="Times New Roman" w:hAnsi="Times New Roman" w:cs="Times New Roman"/>
+          <w:i/>
+          <w:iCs/>
+          <w:sz w:val="28"/>
+          <w:szCs w:val="28"/>
+        </w:rPr>
+        <w:t>Support Vector Machines (SVM)</w:t>
+      </w:r>
+      <w:r>
+        <w:rPr>
+          <w:rFonts w:ascii="Times New Roman" w:hAnsi="Times New Roman" w:cs="Times New Roman"/>
+          <w:sz w:val="28"/>
+          <w:szCs w:val="28"/>
+        </w:rPr>
+        <w:t xml:space="preserve"> were used to find the best line hyperplan</w:t>
+      </w:r>
+      <w:r>
+        <w:rPr>
+          <w:rFonts w:ascii="Times New Roman" w:hAnsi="Times New Roman" w:cs="Times New Roman"/>
+          <w:sz w:val="28"/>
+          <w:szCs w:val="28"/>
+        </w:rPr>
+        <w:t xml:space="preserve">e </w:t>
+      </w:r>
+      <w:r>
+        <w:rPr>
+          <w:rFonts w:ascii="Times New Roman" w:hAnsi="Times New Roman" w:cs="Times New Roman"/>
+          <w:sz w:val="28"/>
+          <w:szCs w:val="28"/>
+        </w:rPr>
+        <w:t>that separates phishing websites from legitimate ones. By identifying this boundary, SVM accurately classified websites, even when the data was hard to separate. This ensured the algorithm effectively distinguished between phishing and legitimate websites.</w:t>
+      </w:r>
+    </w:p>
+    <w:p>
+      <w:pPr>
+        <w:spacing w:line="360" w:lineRule="auto"/>
+        <w:jc w:val="both"/>
+        <w:rPr>
+          <w:rFonts w:ascii="Times New Roman" w:hAnsi="Times New Roman" w:cs="Times New Roman"/>
+          <w:sz w:val="28"/>
+          <w:szCs w:val="28"/>
+        </w:rPr>
+      </w:pPr>
+      <w:r>
+        <w:rPr>
+          <w:rFonts w:ascii="Times New Roman" w:hAnsi="Times New Roman" w:cs="Times New Roman"/>
+          <w:i/>
+          <w:iCs/>
+          <w:sz w:val="28"/>
+          <w:szCs w:val="28"/>
+        </w:rPr>
+        <w:t>Naive Bayes</w:t>
+      </w:r>
+      <w:r>
+        <w:rPr>
+          <w:rFonts w:ascii="Times New Roman" w:hAnsi="Times New Roman" w:cs="Times New Roman"/>
+          <w:sz w:val="28"/>
+          <w:szCs w:val="28"/>
+        </w:rPr>
+        <w:t>, based on Bayes' theorem, was chosen for its simplicity and speed, especially with data having many features. By assuming that features are independent, it provides quick and reliable predictions. This makes it ideal for analyzing text, which is common in detecting phishing attacks.</w:t>
+      </w:r>
+      <w:r>
+        <w:rPr>
+          <w:rFonts w:ascii="Times New Roman" w:hAnsi="Times New Roman" w:cs="Times New Roman"/>
+          <w:sz w:val="28"/>
+          <w:szCs w:val="28"/>
+        </w:rPr>
+        <w:t xml:space="preserve"> </w:t>
+      </w:r>
+      <w:r>
+        <w:rPr>
+          <w:rFonts w:ascii="Times New Roman" w:hAnsi="Times New Roman" w:cs="Times New Roman"/>
+          <w:i/>
+          <w:iCs/>
+          <w:sz w:val="28"/>
+          <w:szCs w:val="28"/>
+        </w:rPr>
+        <w:t>Decision Trees</w:t>
+      </w:r>
+      <w:r>
+        <w:rPr>
+          <w:rFonts w:ascii="Times New Roman" w:hAnsi="Times New Roman" w:cs="Times New Roman"/>
+          <w:sz w:val="28"/>
+          <w:szCs w:val="28"/>
+        </w:rPr>
+        <w:t xml:space="preserve"> were used to classify websites with a tree-like model. In this model, internal nodes represent website features, branches represent decision rules, and leaves indicate the final classification</w:t>
+      </w:r>
+      <w:r>
+        <w:rPr>
+          <w:rFonts w:ascii="Times New Roman" w:hAnsi="Times New Roman" w:cs="Times New Roman"/>
+          <w:sz w:val="28"/>
+          <w:szCs w:val="28"/>
+        </w:rPr>
+        <w:t>.</w:t>
+      </w:r>
+      <w:r>
+        <w:rPr>
+          <w:rFonts w:ascii="Times New Roman" w:hAnsi="Times New Roman" w:cs="Times New Roman"/>
+          <w:sz w:val="28"/>
+          <w:szCs w:val="28"/>
+        </w:rPr>
+        <w:t xml:space="preserve"> </w:t>
+      </w:r>
+      <w:r>
+        <w:rPr>
+          <w:rFonts w:ascii="Times New Roman" w:hAnsi="Times New Roman" w:cs="Times New Roman"/>
+          <w:sz w:val="28"/>
+          <w:szCs w:val="28"/>
+        </w:rPr>
+        <w:t>Visualizing the decision tree helped identify the most important features for distinguishing phishing websites.</w:t>
+      </w:r>
+      <w:r>
+        <w:rPr>
+          <w:rFonts w:ascii="Times New Roman" w:hAnsi="Times New Roman" w:cs="Times New Roman"/>
+          <w:sz w:val="28"/>
+          <w:szCs w:val="28"/>
+        </w:rPr>
+        <w:t xml:space="preserve"> </w:t>
+      </w:r>
+      <w:r>
+        <w:rPr>
+          <w:rFonts w:ascii="Times New Roman" w:hAnsi="Times New Roman" w:cs="Times New Roman"/>
+          <w:i/>
+          <w:iCs/>
+          <w:sz w:val="28"/>
+          <w:szCs w:val="28"/>
+        </w:rPr>
+        <w:t>Random Forest</w:t>
+      </w:r>
+      <w:r>
+        <w:rPr>
+          <w:rFonts w:ascii="Times New Roman" w:hAnsi="Times New Roman" w:cs="Times New Roman"/>
+          <w:sz w:val="28"/>
+          <w:szCs w:val="28"/>
+        </w:rPr>
+        <w:t>, which combines the results of many decision trees, was used to improve classification accuracy. By averaging the predictions from multiple trees, this method reduced the risk of overfitting and increased the model's reliability. This created a strong and effective model for detecting phishing websites.</w:t>
+      </w:r>
+    </w:p>
+    <w:p>
+      <w:pPr>
+        <w:spacing w:line="360" w:lineRule="auto"/>
+        <w:jc w:val="both"/>
+        <w:rPr>
+          <w:rFonts w:ascii="Times New Roman" w:hAnsi="Times New Roman" w:cs="Times New Roman"/>
+          <w:sz w:val="28"/>
+          <w:szCs w:val="28"/>
+        </w:rPr>
+      </w:pPr>
+      <w:r>
+        <w:rPr>
+          <w:rFonts w:ascii="Times New Roman" w:hAnsi="Times New Roman" w:cs="Times New Roman"/>
+          <w:i/>
+          <w:iCs/>
+          <w:sz w:val="28"/>
+          <w:szCs w:val="28"/>
+        </w:rPr>
+        <w:lastRenderedPageBreak/>
+        <w:t>Gradient Boosting</w:t>
+      </w:r>
+      <w:r>
+        <w:rPr>
+          <w:rFonts w:ascii="Times New Roman" w:hAnsi="Times New Roman" w:cs="Times New Roman"/>
+          <w:sz w:val="28"/>
+          <w:szCs w:val="28"/>
+        </w:rPr>
+        <w:t xml:space="preserve"> combines many simple models to create a powerful one. It uses decision trees as the base models and fine-tunes them to balance accuracy and avoid overfitting. This approach greatly improved performance, making it very effective for complex phishing detection.</w:t>
+      </w:r>
+      <w:r>
+        <w:rPr>
+          <w:rFonts w:ascii="Times New Roman" w:hAnsi="Times New Roman" w:cs="Times New Roman"/>
+          <w:sz w:val="28"/>
+          <w:szCs w:val="28"/>
+        </w:rPr>
+        <w:t xml:space="preserve"> </w:t>
+      </w:r>
+      <w:r>
+        <w:rPr>
+          <w:rFonts w:ascii="Times New Roman" w:hAnsi="Times New Roman" w:cs="Times New Roman"/>
+          <w:i/>
+          <w:iCs/>
+          <w:sz w:val="28"/>
+          <w:szCs w:val="28"/>
+        </w:rPr>
+        <w:t>CatBoost</w:t>
+      </w:r>
+      <w:r>
+        <w:rPr>
+          <w:rFonts w:ascii="Times New Roman" w:hAnsi="Times New Roman" w:cs="Times New Roman"/>
+          <w:sz w:val="28"/>
+          <w:szCs w:val="28"/>
+        </w:rPr>
+        <w:t xml:space="preserve"> is an advanced machine learning algorithm that handles different types of features well, especially categorical ones. Its compatibility with deep learning tools and ability to manage various data types make it versatile for phishing classification</w:t>
+      </w:r>
+      <w:r>
+        <w:rPr>
+          <w:rFonts w:ascii="Times New Roman" w:hAnsi="Times New Roman" w:cs="Times New Roman"/>
+          <w:sz w:val="28"/>
+          <w:szCs w:val="28"/>
+        </w:rPr>
+        <w:t xml:space="preserve">, </w:t>
+      </w:r>
+      <w:r>
+        <w:rPr>
+          <w:rFonts w:ascii="Times New Roman" w:hAnsi="Times New Roman" w:cs="Times New Roman"/>
+          <w:sz w:val="28"/>
+          <w:szCs w:val="28"/>
+        </w:rPr>
+        <w:t>offers fast and accurate predictions</w:t>
+      </w:r>
+      <w:r>
+        <w:rPr>
+          <w:rFonts w:ascii="Times New Roman" w:hAnsi="Times New Roman" w:cs="Times New Roman"/>
+          <w:b/>
+          <w:bCs/>
+          <w:sz w:val="28"/>
+          <w:szCs w:val="28"/>
+        </w:rPr>
+        <w:t xml:space="preserve">. </w:t>
+      </w:r>
+      <w:r>
+        <w:rPr>
+          <w:rFonts w:ascii="Times New Roman" w:hAnsi="Times New Roman" w:cs="Times New Roman"/>
+          <w:i/>
+          <w:iCs/>
+          <w:sz w:val="28"/>
+          <w:szCs w:val="28"/>
+        </w:rPr>
+        <w:t>Multi-layer Perceptron classifier</w:t>
+      </w:r>
+      <w:r>
+        <w:rPr>
+          <w:rFonts w:ascii="Times New Roman" w:hAnsi="Times New Roman" w:cs="Times New Roman"/>
+          <w:sz w:val="28"/>
+          <w:szCs w:val="28"/>
+        </w:rPr>
+        <w:t xml:space="preserve">, is a type of classification algorithm that uses a neural network. </w:t>
+      </w:r>
+      <w:r>
+        <w:rPr>
+          <w:rFonts w:ascii="Times New Roman" w:hAnsi="Times New Roman" w:cs="Times New Roman"/>
+          <w:sz w:val="28"/>
+          <w:szCs w:val="28"/>
+        </w:rPr>
+        <w:t>This neural network uses multiple interconnected layers to learn complex relationships between website features and whether it's a phishing site. By capturing detailed patterns in the data, it greatly improves the accuracy of identifying phishing websites.</w:t>
+      </w:r>
+    </w:p>
+    <w:tbl>
+      <w:tblPr>
+        <w:tblStyle w:val="TableGrid"/>
+        <w:tblW w:w="0" w:type="auto"/>
+        <w:tblLook w:val="04A0" w:firstRow="1" w:lastRow="0" w:firstColumn="1" w:lastColumn="0" w:noHBand="0" w:noVBand="1"/>
+      </w:tblPr>
+      <w:tblGrid>
+        <w:gridCol w:w="2965"/>
+        <w:gridCol w:w="1172"/>
+        <w:gridCol w:w="1742"/>
+        <w:gridCol w:w="1718"/>
+        <w:gridCol w:w="1753"/>
+      </w:tblGrid>
+      <w:tr>
+        <w:trPr>
+          <w:trHeight w:val="242"/>
+        </w:trPr>
+        <w:tc>
+          <w:tcPr>
+            <w:tcW w:w="2965" w:type="dxa"/>
+          </w:tcPr>
+          <w:p>
+            <w:pPr>
+              <w:spacing w:line="360" w:lineRule="auto"/>
+              <w:jc w:val="both"/>
+              <w:rPr>
+                <w:rFonts w:ascii="Times New Roman" w:hAnsi="Times New Roman" w:cs="Times New Roman"/>
+                <w:b/>
+                <w:bCs/>
+              </w:rPr>
+            </w:pPr>
+            <w:r>
+              <w:rPr>
+                <w:rFonts w:ascii="Times New Roman" w:hAnsi="Times New Roman" w:cs="Times New Roman"/>
+                <w:b/>
+                <w:bCs/>
+              </w:rPr>
+              <w:t>ML Model</w:t>
+            </w:r>
+          </w:p>
+        </w:tc>
+        <w:tc>
+          <w:tcPr>
+            <w:tcW w:w="1172" w:type="dxa"/>
+          </w:tcPr>
+          <w:p>
+            <w:pPr>
+              <w:spacing w:line="360" w:lineRule="auto"/>
+              <w:jc w:val="both"/>
+              <w:rPr>
+                <w:rFonts w:ascii="Times New Roman" w:hAnsi="Times New Roman" w:cs="Times New Roman"/>
+                <w:b/>
+                <w:bCs/>
+              </w:rPr>
+            </w:pPr>
+            <w:r>
+              <w:rPr>
+                <w:rFonts w:ascii="Times New Roman" w:hAnsi="Times New Roman" w:cs="Times New Roman"/>
+                <w:b/>
+                <w:bCs/>
+              </w:rPr>
+              <w:t>Accuracy</w:t>
+            </w:r>
+          </w:p>
+        </w:tc>
+        <w:tc>
+          <w:tcPr>
+            <w:tcW w:w="1742" w:type="dxa"/>
+          </w:tcPr>
+          <w:p>
+            <w:pPr>
+              <w:spacing w:line="360" w:lineRule="auto"/>
+              <w:jc w:val="both"/>
+              <w:rPr>
+                <w:rFonts w:ascii="Times New Roman" w:hAnsi="Times New Roman" w:cs="Times New Roman"/>
+                <w:b/>
+                <w:bCs/>
+              </w:rPr>
+            </w:pPr>
+            <w:r>
+              <w:rPr>
+                <w:rFonts w:ascii="Times New Roman" w:hAnsi="Times New Roman" w:cs="Times New Roman"/>
+                <w:b/>
+                <w:bCs/>
+              </w:rPr>
+              <w:t>f1_score</w:t>
+            </w:r>
+          </w:p>
+        </w:tc>
+        <w:tc>
+          <w:tcPr>
+            <w:tcW w:w="1718" w:type="dxa"/>
+          </w:tcPr>
+          <w:p>
+            <w:pPr>
+              <w:spacing w:line="360" w:lineRule="auto"/>
+              <w:jc w:val="both"/>
+              <w:rPr>
+                <w:rFonts w:ascii="Times New Roman" w:hAnsi="Times New Roman" w:cs="Times New Roman"/>
+                <w:b/>
+                <w:bCs/>
+              </w:rPr>
+            </w:pPr>
+            <w:r>
+              <w:rPr>
+                <w:rFonts w:ascii="Times New Roman" w:hAnsi="Times New Roman" w:cs="Times New Roman"/>
+                <w:b/>
+                <w:bCs/>
+              </w:rPr>
+              <w:t>Recall</w:t>
+            </w:r>
+          </w:p>
+        </w:tc>
+        <w:tc>
+          <w:tcPr>
+            <w:tcW w:w="1753" w:type="dxa"/>
+          </w:tcPr>
+          <w:p>
+            <w:pPr>
+              <w:spacing w:line="360" w:lineRule="auto"/>
+              <w:jc w:val="both"/>
+              <w:rPr>
+                <w:rFonts w:ascii="Times New Roman" w:hAnsi="Times New Roman" w:cs="Times New Roman"/>
+                <w:b/>
+                <w:bCs/>
+              </w:rPr>
+            </w:pPr>
+            <w:r>
+              <w:rPr>
+                <w:rFonts w:ascii="Times New Roman" w:hAnsi="Times New Roman" w:cs="Times New Roman"/>
+                <w:b/>
+                <w:bCs/>
+              </w:rPr>
+              <w:t>Precision</w:t>
+            </w:r>
+          </w:p>
+        </w:tc>
+      </w:tr>
+      <w:tr>
+        <w:tc>
+          <w:tcPr>
+            <w:tcW w:w="2965" w:type="dxa"/>
+          </w:tcPr>
+          <w:p>
+            <w:pPr>
+              <w:spacing w:line="360" w:lineRule="auto"/>
+              <w:jc w:val="both"/>
+              <w:rPr>
+                <w:rFonts w:ascii="Times New Roman" w:hAnsi="Times New Roman" w:cs="Times New Roman"/>
+                <w:b/>
+                <w:bCs/>
+              </w:rPr>
+            </w:pPr>
+            <w:r>
+              <w:rPr>
+                <w:rFonts w:ascii="Times New Roman" w:hAnsi="Times New Roman" w:cs="Times New Roman"/>
+                <w:b/>
+                <w:bCs/>
+              </w:rPr>
+              <w:t>Gradient</w:t>
+            </w:r>
+            <w:r>
+              <w:rPr>
+                <w:rFonts w:ascii="Times New Roman" w:hAnsi="Times New Roman" w:cs="Times New Roman"/>
+                <w:b/>
+                <w:bCs/>
+              </w:rPr>
+              <w:t xml:space="preserve"> </w:t>
+            </w:r>
+            <w:r>
+              <w:rPr>
+                <w:rFonts w:ascii="Times New Roman" w:hAnsi="Times New Roman" w:cs="Times New Roman"/>
+                <w:b/>
+                <w:bCs/>
+              </w:rPr>
+              <w:t>Boosting</w:t>
+            </w:r>
+            <w:r>
+              <w:rPr>
+                <w:rFonts w:ascii="Times New Roman" w:hAnsi="Times New Roman" w:cs="Times New Roman"/>
+                <w:b/>
+                <w:bCs/>
+              </w:rPr>
+              <w:t xml:space="preserve"> </w:t>
+            </w:r>
+            <w:r>
+              <w:rPr>
+                <w:rFonts w:ascii="Times New Roman" w:hAnsi="Times New Roman" w:cs="Times New Roman"/>
+                <w:b/>
+                <w:bCs/>
+              </w:rPr>
+              <w:t>Classifier</w:t>
+            </w:r>
+          </w:p>
+        </w:tc>
+        <w:tc>
+          <w:tcPr>
+            <w:tcW w:w="1172" w:type="dxa"/>
+          </w:tcPr>
+          <w:p>
+            <w:pPr>
+              <w:spacing w:line="360" w:lineRule="auto"/>
+              <w:jc w:val="both"/>
+              <w:rPr>
+                <w:rFonts w:ascii="Times New Roman" w:hAnsi="Times New Roman" w:cs="Times New Roman"/>
+                <w:b/>
+                <w:bCs/>
+              </w:rPr>
+            </w:pPr>
+            <w:r>
+              <w:rPr>
+                <w:rFonts w:ascii="Times New Roman" w:hAnsi="Times New Roman" w:cs="Times New Roman"/>
+                <w:b/>
+                <w:bCs/>
+              </w:rPr>
+              <w:t>0.974</w:t>
+            </w:r>
+          </w:p>
+        </w:tc>
+        <w:tc>
+          <w:tcPr>
+            <w:tcW w:w="1742" w:type="dxa"/>
+          </w:tcPr>
+          <w:p>
+            <w:pPr>
+              <w:spacing w:line="360" w:lineRule="auto"/>
+              <w:jc w:val="both"/>
+              <w:rPr>
+                <w:rFonts w:ascii="Times New Roman" w:hAnsi="Times New Roman" w:cs="Times New Roman"/>
+                <w:b/>
+                <w:bCs/>
+              </w:rPr>
+            </w:pPr>
+            <w:r>
+              <w:rPr>
+                <w:rFonts w:ascii="Times New Roman" w:hAnsi="Times New Roman" w:cs="Times New Roman"/>
+                <w:b/>
+                <w:bCs/>
+              </w:rPr>
+              <w:t>0.974</w:t>
+            </w:r>
+          </w:p>
+        </w:tc>
+        <w:tc>
+          <w:tcPr>
+            <w:tcW w:w="1718" w:type="dxa"/>
+          </w:tcPr>
+          <w:p>
+            <w:pPr>
+              <w:spacing w:line="360" w:lineRule="auto"/>
+              <w:jc w:val="both"/>
+              <w:rPr>
+                <w:rFonts w:ascii="Times New Roman" w:hAnsi="Times New Roman" w:cs="Times New Roman"/>
+                <w:b/>
+                <w:bCs/>
+              </w:rPr>
+            </w:pPr>
+            <w:r>
+              <w:rPr>
+                <w:rFonts w:ascii="Times New Roman" w:hAnsi="Times New Roman" w:cs="Times New Roman"/>
+                <w:b/>
+                <w:bCs/>
+              </w:rPr>
+              <w:t>0.988</w:t>
+            </w:r>
+          </w:p>
+        </w:tc>
+        <w:tc>
+          <w:tcPr>
+            <w:tcW w:w="1753" w:type="dxa"/>
+          </w:tcPr>
+          <w:p>
+            <w:pPr>
+              <w:spacing w:line="360" w:lineRule="auto"/>
+              <w:jc w:val="both"/>
+              <w:rPr>
+                <w:rFonts w:ascii="Times New Roman" w:hAnsi="Times New Roman" w:cs="Times New Roman"/>
+                <w:b/>
+                <w:bCs/>
+              </w:rPr>
+            </w:pPr>
+            <w:r>
+              <w:rPr>
+                <w:rFonts w:ascii="Times New Roman" w:hAnsi="Times New Roman" w:cs="Times New Roman"/>
+                <w:b/>
+                <w:bCs/>
+              </w:rPr>
+              <w:t>0.989</w:t>
+            </w:r>
+          </w:p>
+        </w:tc>
+      </w:tr>
+      <w:tr>
+        <w:tc>
+          <w:tcPr>
+            <w:tcW w:w="2965" w:type="dxa"/>
+          </w:tcPr>
+          <w:p>
+            <w:pPr>
+              <w:spacing w:line="360" w:lineRule="auto"/>
+              <w:jc w:val="both"/>
+              <w:rPr>
+                <w:rFonts w:ascii="Times New Roman" w:hAnsi="Times New Roman" w:cs="Times New Roman"/>
+                <w:b/>
+                <w:bCs/>
+              </w:rPr>
+            </w:pPr>
+            <w:r>
+              <w:rPr>
+                <w:rFonts w:ascii="Times New Roman" w:hAnsi="Times New Roman" w:cs="Times New Roman"/>
+                <w:b/>
+                <w:bCs/>
+              </w:rPr>
+              <w:t>CatBoost Classifier</w:t>
+            </w:r>
+          </w:p>
+        </w:tc>
+        <w:tc>
+          <w:tcPr>
+            <w:tcW w:w="1172" w:type="dxa"/>
+          </w:tcPr>
+          <w:p>
+            <w:pPr>
+              <w:spacing w:line="360" w:lineRule="auto"/>
+              <w:jc w:val="both"/>
+              <w:rPr>
+                <w:rFonts w:ascii="Times New Roman" w:hAnsi="Times New Roman" w:cs="Times New Roman"/>
+                <w:b/>
+                <w:bCs/>
+              </w:rPr>
+            </w:pPr>
+            <w:r>
+              <w:rPr>
+                <w:rFonts w:ascii="Times New Roman" w:hAnsi="Times New Roman" w:cs="Times New Roman"/>
+                <w:b/>
+                <w:bCs/>
+              </w:rPr>
+              <w:t>0.972</w:t>
+            </w:r>
+          </w:p>
+        </w:tc>
+        <w:tc>
+          <w:tcPr>
+            <w:tcW w:w="1742" w:type="dxa"/>
+          </w:tcPr>
+          <w:p>
+            <w:pPr>
+              <w:spacing w:line="360" w:lineRule="auto"/>
+              <w:jc w:val="both"/>
+              <w:rPr>
+                <w:rFonts w:ascii="Times New Roman" w:hAnsi="Times New Roman" w:cs="Times New Roman"/>
+                <w:b/>
+                <w:bCs/>
+              </w:rPr>
+            </w:pPr>
+            <w:r>
+              <w:rPr>
+                <w:rFonts w:ascii="Times New Roman" w:hAnsi="Times New Roman" w:cs="Times New Roman"/>
+                <w:b/>
+                <w:bCs/>
+              </w:rPr>
+              <w:t>0.972</w:t>
+            </w:r>
+          </w:p>
+        </w:tc>
+        <w:tc>
+          <w:tcPr>
+            <w:tcW w:w="1718" w:type="dxa"/>
+          </w:tcPr>
+          <w:p>
+            <w:pPr>
+              <w:spacing w:line="360" w:lineRule="auto"/>
+              <w:jc w:val="both"/>
+              <w:rPr>
+                <w:rFonts w:ascii="Times New Roman" w:hAnsi="Times New Roman" w:cs="Times New Roman"/>
+                <w:b/>
+                <w:bCs/>
+              </w:rPr>
+            </w:pPr>
+            <w:r>
+              <w:rPr>
+                <w:rFonts w:ascii="Times New Roman" w:hAnsi="Times New Roman" w:cs="Times New Roman"/>
+                <w:b/>
+                <w:bCs/>
+              </w:rPr>
+              <w:t>0.990</w:t>
+            </w:r>
+          </w:p>
+        </w:tc>
+        <w:tc>
+          <w:tcPr>
+            <w:tcW w:w="1753" w:type="dxa"/>
+          </w:tcPr>
+          <w:p>
+            <w:pPr>
+              <w:spacing w:line="360" w:lineRule="auto"/>
+              <w:jc w:val="both"/>
+              <w:rPr>
+                <w:rFonts w:ascii="Times New Roman" w:hAnsi="Times New Roman" w:cs="Times New Roman"/>
+                <w:b/>
+                <w:bCs/>
+              </w:rPr>
+            </w:pPr>
+            <w:r>
+              <w:rPr>
+                <w:rFonts w:ascii="Times New Roman" w:hAnsi="Times New Roman" w:cs="Times New Roman"/>
+                <w:b/>
+                <w:bCs/>
+              </w:rPr>
+              <w:t>0.991</w:t>
+            </w:r>
+          </w:p>
+        </w:tc>
+      </w:tr>
+      <w:tr>
+        <w:tc>
+          <w:tcPr>
+            <w:tcW w:w="2965" w:type="dxa"/>
+          </w:tcPr>
+          <w:p>
+            <w:pPr>
+              <w:spacing w:line="360" w:lineRule="auto"/>
+              <w:jc w:val="both"/>
+              <w:rPr>
+                <w:rFonts w:ascii="Times New Roman" w:hAnsi="Times New Roman" w:cs="Times New Roman"/>
+                <w:b/>
+                <w:bCs/>
+              </w:rPr>
+            </w:pPr>
+            <w:r>
+              <w:rPr>
+                <w:rFonts w:ascii="Times New Roman" w:hAnsi="Times New Roman" w:cs="Times New Roman"/>
+                <w:b/>
+                <w:bCs/>
+              </w:rPr>
+              <w:t>Random Forest</w:t>
+            </w:r>
+          </w:p>
+        </w:tc>
+        <w:tc>
+          <w:tcPr>
+            <w:tcW w:w="1172" w:type="dxa"/>
+          </w:tcPr>
+          <w:p>
+            <w:pPr>
+              <w:spacing w:line="360" w:lineRule="auto"/>
+              <w:jc w:val="both"/>
+              <w:rPr>
+                <w:rFonts w:ascii="Times New Roman" w:hAnsi="Times New Roman" w:cs="Times New Roman"/>
+                <w:b/>
+                <w:bCs/>
+              </w:rPr>
+            </w:pPr>
+            <w:r>
+              <w:rPr>
+                <w:rFonts w:ascii="Times New Roman" w:hAnsi="Times New Roman" w:cs="Times New Roman"/>
+                <w:b/>
+                <w:bCs/>
+              </w:rPr>
+              <w:t>0.966</w:t>
+            </w:r>
+          </w:p>
+        </w:tc>
+        <w:tc>
+          <w:tcPr>
+            <w:tcW w:w="1742" w:type="dxa"/>
+          </w:tcPr>
+          <w:p>
+            <w:pPr>
+              <w:spacing w:line="360" w:lineRule="auto"/>
+              <w:jc w:val="both"/>
+              <w:rPr>
+                <w:rFonts w:ascii="Times New Roman" w:hAnsi="Times New Roman" w:cs="Times New Roman"/>
+                <w:b/>
+                <w:bCs/>
+              </w:rPr>
+            </w:pPr>
+            <w:r>
+              <w:rPr>
+                <w:rFonts w:ascii="Times New Roman" w:hAnsi="Times New Roman" w:cs="Times New Roman"/>
+                <w:b/>
+                <w:bCs/>
+              </w:rPr>
+              <w:t>0.970</w:t>
+            </w:r>
+          </w:p>
+        </w:tc>
+        <w:tc>
+          <w:tcPr>
+            <w:tcW w:w="1718" w:type="dxa"/>
+          </w:tcPr>
+          <w:p>
+            <w:pPr>
+              <w:jc w:val="both"/>
+              <w:rPr>
+                <w:rFonts w:ascii="Times New Roman" w:hAnsi="Times New Roman" w:cs="Times New Roman"/>
+                <w:b/>
+                <w:bCs/>
+              </w:rPr>
+            </w:pPr>
+            <w:r>
+              <w:rPr>
+                <w:rFonts w:ascii="Times New Roman" w:hAnsi="Times New Roman" w:cs="Times New Roman"/>
+                <w:b/>
+                <w:bCs/>
+              </w:rPr>
+              <w:t>0.992</w:t>
+            </w:r>
+          </w:p>
+        </w:tc>
+        <w:tc>
+          <w:tcPr>
+            <w:tcW w:w="1753" w:type="dxa"/>
+          </w:tcPr>
+          <w:p>
+            <w:pPr>
+              <w:spacing w:line="360" w:lineRule="auto"/>
+              <w:jc w:val="both"/>
+              <w:rPr>
+                <w:rFonts w:ascii="Times New Roman" w:hAnsi="Times New Roman" w:cs="Times New Roman"/>
+                <w:b/>
+                <w:bCs/>
+              </w:rPr>
+            </w:pPr>
+            <w:r>
+              <w:rPr>
+                <w:rFonts w:ascii="Times New Roman" w:hAnsi="Times New Roman" w:cs="Times New Roman"/>
+                <w:b/>
+                <w:bCs/>
+              </w:rPr>
+              <w:t>0.990</w:t>
+            </w:r>
+          </w:p>
+        </w:tc>
+      </w:tr>
+      <w:tr>
+        <w:tc>
+          <w:tcPr>
+            <w:tcW w:w="2965" w:type="dxa"/>
+          </w:tcPr>
+          <w:p>
+            <w:pPr>
+              <w:jc w:val="both"/>
+              <w:rPr>
+                <w:rFonts w:ascii="Times New Roman" w:hAnsi="Times New Roman" w:cs="Times New Roman"/>
+                <w:b/>
+                <w:bCs/>
+              </w:rPr>
+            </w:pPr>
+            <w:r>
+              <w:rPr>
+                <w:rFonts w:ascii="Times New Roman" w:hAnsi="Times New Roman" w:cs="Times New Roman"/>
+                <w:b/>
+                <w:bCs/>
+              </w:rPr>
+              <w:t>Multi-layer Perceptron</w:t>
+            </w:r>
+          </w:p>
+        </w:tc>
+        <w:tc>
+          <w:tcPr>
+            <w:tcW w:w="1172" w:type="dxa"/>
+          </w:tcPr>
+          <w:p>
+            <w:pPr>
+              <w:spacing w:line="360" w:lineRule="auto"/>
+              <w:jc w:val="both"/>
+              <w:rPr>
+                <w:rFonts w:ascii="Times New Roman" w:hAnsi="Times New Roman" w:cs="Times New Roman"/>
+                <w:b/>
+                <w:bCs/>
+              </w:rPr>
+            </w:pPr>
+            <w:r>
+              <w:rPr>
+                <w:rFonts w:ascii="Times New Roman" w:hAnsi="Times New Roman" w:cs="Times New Roman"/>
+                <w:b/>
+                <w:bCs/>
+              </w:rPr>
+              <w:t>0.966</w:t>
+            </w:r>
+          </w:p>
+        </w:tc>
+        <w:tc>
+          <w:tcPr>
+            <w:tcW w:w="1742" w:type="dxa"/>
+          </w:tcPr>
+          <w:p>
+            <w:pPr>
+              <w:spacing w:line="360" w:lineRule="auto"/>
+              <w:jc w:val="both"/>
+              <w:rPr>
+                <w:rFonts w:ascii="Times New Roman" w:hAnsi="Times New Roman" w:cs="Times New Roman"/>
+                <w:b/>
+                <w:bCs/>
+              </w:rPr>
+            </w:pPr>
+            <w:r>
+              <w:rPr>
+                <w:rFonts w:ascii="Times New Roman" w:hAnsi="Times New Roman" w:cs="Times New Roman"/>
+                <w:b/>
+                <w:bCs/>
+              </w:rPr>
+              <w:t>0.966</w:t>
+            </w:r>
+          </w:p>
+        </w:tc>
+        <w:tc>
+          <w:tcPr>
+            <w:tcW w:w="1718" w:type="dxa"/>
+          </w:tcPr>
+          <w:p>
+            <w:pPr>
+              <w:spacing w:line="360" w:lineRule="auto"/>
+              <w:jc w:val="both"/>
+              <w:rPr>
+                <w:rFonts w:ascii="Times New Roman" w:hAnsi="Times New Roman" w:cs="Times New Roman"/>
+                <w:b/>
+                <w:bCs/>
+              </w:rPr>
+            </w:pPr>
+            <w:r>
+              <w:rPr>
+                <w:rFonts w:ascii="Times New Roman" w:hAnsi="Times New Roman" w:cs="Times New Roman"/>
+                <w:b/>
+                <w:bCs/>
+              </w:rPr>
+              <w:t>0.986</w:t>
+            </w:r>
+          </w:p>
+        </w:tc>
+        <w:tc>
+          <w:tcPr>
+            <w:tcW w:w="1753" w:type="dxa"/>
+          </w:tcPr>
+          <w:p>
+            <w:pPr>
+              <w:spacing w:line="360" w:lineRule="auto"/>
+              <w:jc w:val="both"/>
+              <w:rPr>
+                <w:rFonts w:ascii="Times New Roman" w:hAnsi="Times New Roman" w:cs="Times New Roman"/>
+                <w:b/>
+                <w:bCs/>
+              </w:rPr>
+            </w:pPr>
+            <w:r>
+              <w:rPr>
+                <w:rFonts w:ascii="Times New Roman" w:hAnsi="Times New Roman" w:cs="Times New Roman"/>
+                <w:b/>
+                <w:bCs/>
+              </w:rPr>
+              <w:t>0.986</w:t>
+            </w:r>
+          </w:p>
+        </w:tc>
+      </w:tr>
+      <w:tr>
+        <w:tc>
+          <w:tcPr>
+            <w:tcW w:w="2965" w:type="dxa"/>
+          </w:tcPr>
+          <w:p>
+            <w:pPr>
+              <w:spacing w:line="360" w:lineRule="auto"/>
+              <w:jc w:val="both"/>
+              <w:rPr>
+                <w:rFonts w:ascii="Times New Roman" w:hAnsi="Times New Roman" w:cs="Times New Roman"/>
+                <w:b/>
+                <w:bCs/>
+              </w:rPr>
+            </w:pPr>
+            <w:r>
+              <w:rPr>
+                <w:rFonts w:ascii="Times New Roman" w:hAnsi="Times New Roman" w:cs="Times New Roman"/>
+                <w:b/>
+                <w:bCs/>
+              </w:rPr>
+              <w:t>Support Vector Machine</w:t>
+            </w:r>
+          </w:p>
+        </w:tc>
+        <w:tc>
+          <w:tcPr>
+            <w:tcW w:w="1172" w:type="dxa"/>
+          </w:tcPr>
+          <w:p>
+            <w:pPr>
+              <w:spacing w:line="360" w:lineRule="auto"/>
+              <w:jc w:val="both"/>
+              <w:rPr>
+                <w:rFonts w:ascii="Times New Roman" w:hAnsi="Times New Roman" w:cs="Times New Roman"/>
+                <w:b/>
+                <w:bCs/>
+              </w:rPr>
+            </w:pPr>
+            <w:r>
+              <w:rPr>
+                <w:rFonts w:ascii="Times New Roman" w:hAnsi="Times New Roman" w:cs="Times New Roman"/>
+                <w:b/>
+                <w:bCs/>
+              </w:rPr>
+              <w:t>0.964</w:t>
+            </w:r>
+          </w:p>
+        </w:tc>
+        <w:tc>
+          <w:tcPr>
+            <w:tcW w:w="1742" w:type="dxa"/>
+          </w:tcPr>
+          <w:p>
+            <w:pPr>
+              <w:spacing w:line="360" w:lineRule="auto"/>
+              <w:jc w:val="both"/>
+              <w:rPr>
+                <w:rFonts w:ascii="Times New Roman" w:hAnsi="Times New Roman" w:cs="Times New Roman"/>
+                <w:b/>
+                <w:bCs/>
+              </w:rPr>
+            </w:pPr>
+            <w:r>
+              <w:rPr>
+                <w:rFonts w:ascii="Times New Roman" w:hAnsi="Times New Roman" w:cs="Times New Roman"/>
+                <w:b/>
+                <w:bCs/>
+              </w:rPr>
+              <w:t>0.968</w:t>
+            </w:r>
+          </w:p>
+        </w:tc>
+        <w:tc>
+          <w:tcPr>
+            <w:tcW w:w="1718" w:type="dxa"/>
+          </w:tcPr>
+          <w:p>
+            <w:pPr>
+              <w:spacing w:line="360" w:lineRule="auto"/>
+              <w:jc w:val="both"/>
+              <w:rPr>
+                <w:rFonts w:ascii="Times New Roman" w:hAnsi="Times New Roman" w:cs="Times New Roman"/>
+                <w:b/>
+                <w:bCs/>
+              </w:rPr>
+            </w:pPr>
+            <w:r>
+              <w:rPr>
+                <w:rFonts w:ascii="Times New Roman" w:hAnsi="Times New Roman" w:cs="Times New Roman"/>
+                <w:b/>
+                <w:bCs/>
+              </w:rPr>
+              <w:t>0.980</w:t>
+            </w:r>
+          </w:p>
+        </w:tc>
+        <w:tc>
+          <w:tcPr>
+            <w:tcW w:w="1753" w:type="dxa"/>
+          </w:tcPr>
+          <w:p>
+            <w:pPr>
+              <w:spacing w:line="360" w:lineRule="auto"/>
+              <w:jc w:val="both"/>
+              <w:rPr>
+                <w:rFonts w:ascii="Times New Roman" w:hAnsi="Times New Roman" w:cs="Times New Roman"/>
+                <w:b/>
+                <w:bCs/>
+              </w:rPr>
+            </w:pPr>
+            <w:r>
+              <w:rPr>
+                <w:rFonts w:ascii="Times New Roman" w:hAnsi="Times New Roman" w:cs="Times New Roman"/>
+                <w:b/>
+                <w:bCs/>
+              </w:rPr>
+              <w:t>0.965</w:t>
+            </w:r>
+          </w:p>
+        </w:tc>
+      </w:tr>
+      <w:tr>
+        <w:tc>
+          <w:tcPr>
+            <w:tcW w:w="2965" w:type="dxa"/>
+          </w:tcPr>
+          <w:p>
+            <w:pPr>
+              <w:spacing w:line="360" w:lineRule="auto"/>
+              <w:jc w:val="both"/>
+              <w:rPr>
+                <w:rFonts w:ascii="Times New Roman" w:hAnsi="Times New Roman" w:cs="Times New Roman"/>
+                <w:b/>
+                <w:bCs/>
+              </w:rPr>
+            </w:pPr>
+            <w:r>
+              <w:rPr>
+                <w:rFonts w:ascii="Times New Roman" w:hAnsi="Times New Roman" w:cs="Times New Roman"/>
+                <w:b/>
+                <w:bCs/>
+              </w:rPr>
+              <w:t>Decision Tree</w:t>
+            </w:r>
+          </w:p>
+        </w:tc>
+        <w:tc>
+          <w:tcPr>
+            <w:tcW w:w="1172" w:type="dxa"/>
+          </w:tcPr>
+          <w:p>
+            <w:pPr>
+              <w:spacing w:line="360" w:lineRule="auto"/>
+              <w:jc w:val="both"/>
+              <w:rPr>
+                <w:rFonts w:ascii="Times New Roman" w:hAnsi="Times New Roman" w:cs="Times New Roman"/>
+                <w:b/>
+                <w:bCs/>
+              </w:rPr>
+            </w:pPr>
+            <w:r>
+              <w:rPr>
+                <w:rFonts w:ascii="Times New Roman" w:hAnsi="Times New Roman" w:cs="Times New Roman"/>
+                <w:b/>
+                <w:bCs/>
+              </w:rPr>
+              <w:t>0.960</w:t>
+            </w:r>
+          </w:p>
+        </w:tc>
+        <w:tc>
+          <w:tcPr>
+            <w:tcW w:w="1742" w:type="dxa"/>
+          </w:tcPr>
+          <w:p>
+            <w:pPr>
+              <w:spacing w:line="360" w:lineRule="auto"/>
+              <w:jc w:val="both"/>
+              <w:rPr>
+                <w:rFonts w:ascii="Times New Roman" w:hAnsi="Times New Roman" w:cs="Times New Roman"/>
+                <w:b/>
+                <w:bCs/>
+              </w:rPr>
+            </w:pPr>
+            <w:r>
+              <w:rPr>
+                <w:rFonts w:ascii="Times New Roman" w:hAnsi="Times New Roman" w:cs="Times New Roman"/>
+                <w:b/>
+                <w:bCs/>
+              </w:rPr>
+              <w:t>0.964</w:t>
+            </w:r>
+          </w:p>
+        </w:tc>
+        <w:tc>
+          <w:tcPr>
+            <w:tcW w:w="1718" w:type="dxa"/>
+          </w:tcPr>
+          <w:p>
+            <w:pPr>
+              <w:spacing w:line="360" w:lineRule="auto"/>
+              <w:jc w:val="both"/>
+              <w:rPr>
+                <w:rFonts w:ascii="Times New Roman" w:hAnsi="Times New Roman" w:cs="Times New Roman"/>
+                <w:b/>
+                <w:bCs/>
+              </w:rPr>
+            </w:pPr>
+            <w:r>
+              <w:rPr>
+                <w:rFonts w:ascii="Times New Roman" w:hAnsi="Times New Roman" w:cs="Times New Roman"/>
+                <w:b/>
+                <w:bCs/>
+              </w:rPr>
+              <w:t>0.991</w:t>
+            </w:r>
+          </w:p>
+        </w:tc>
+        <w:tc>
+          <w:tcPr>
+            <w:tcW w:w="1753" w:type="dxa"/>
+          </w:tcPr>
+          <w:p>
+            <w:pPr>
+              <w:spacing w:line="360" w:lineRule="auto"/>
+              <w:jc w:val="both"/>
+              <w:rPr>
+                <w:rFonts w:ascii="Times New Roman" w:hAnsi="Times New Roman" w:cs="Times New Roman"/>
+                <w:b/>
+                <w:bCs/>
+              </w:rPr>
+            </w:pPr>
+            <w:r>
+              <w:rPr>
+                <w:rFonts w:ascii="Times New Roman" w:hAnsi="Times New Roman" w:cs="Times New Roman"/>
+                <w:b/>
+                <w:bCs/>
+              </w:rPr>
+              <w:t>0.993</w:t>
+            </w:r>
+          </w:p>
+        </w:tc>
+      </w:tr>
+      <w:tr>
+        <w:tc>
+          <w:tcPr>
+            <w:tcW w:w="2965" w:type="dxa"/>
+          </w:tcPr>
+          <w:p>
+            <w:pPr>
+              <w:spacing w:line="360" w:lineRule="auto"/>
+              <w:jc w:val="both"/>
+              <w:rPr>
+                <w:rFonts w:ascii="Times New Roman" w:hAnsi="Times New Roman" w:cs="Times New Roman"/>
+                <w:b/>
+                <w:bCs/>
+              </w:rPr>
+            </w:pPr>
+            <w:r>
+              <w:rPr>
+                <w:rFonts w:ascii="Times New Roman" w:hAnsi="Times New Roman" w:cs="Times New Roman"/>
+                <w:b/>
+                <w:bCs/>
+              </w:rPr>
+              <w:t>K-Nearest Neighbors</w:t>
+            </w:r>
+          </w:p>
+        </w:tc>
+        <w:tc>
+          <w:tcPr>
+            <w:tcW w:w="1172" w:type="dxa"/>
+          </w:tcPr>
+          <w:p>
+            <w:pPr>
+              <w:spacing w:line="360" w:lineRule="auto"/>
+              <w:jc w:val="both"/>
+              <w:rPr>
+                <w:rFonts w:ascii="Times New Roman" w:hAnsi="Times New Roman" w:cs="Times New Roman"/>
+                <w:b/>
+                <w:bCs/>
+              </w:rPr>
+            </w:pPr>
+            <w:r>
+              <w:rPr>
+                <w:rFonts w:ascii="Times New Roman" w:hAnsi="Times New Roman" w:cs="Times New Roman"/>
+                <w:b/>
+                <w:bCs/>
+              </w:rPr>
+              <w:t>0.956</w:t>
+            </w:r>
+          </w:p>
+        </w:tc>
+        <w:tc>
+          <w:tcPr>
+            <w:tcW w:w="1742" w:type="dxa"/>
+          </w:tcPr>
+          <w:p>
+            <w:pPr>
+              <w:spacing w:line="360" w:lineRule="auto"/>
+              <w:jc w:val="both"/>
+              <w:rPr>
+                <w:rFonts w:ascii="Times New Roman" w:hAnsi="Times New Roman" w:cs="Times New Roman"/>
+                <w:b/>
+                <w:bCs/>
+              </w:rPr>
+            </w:pPr>
+            <w:r>
+              <w:rPr>
+                <w:rFonts w:ascii="Times New Roman" w:hAnsi="Times New Roman" w:cs="Times New Roman"/>
+                <w:b/>
+                <w:bCs/>
+              </w:rPr>
+              <w:t>0.961</w:t>
+            </w:r>
+          </w:p>
+        </w:tc>
+        <w:tc>
+          <w:tcPr>
+            <w:tcW w:w="1718" w:type="dxa"/>
+          </w:tcPr>
+          <w:p>
+            <w:pPr>
+              <w:spacing w:line="360" w:lineRule="auto"/>
+              <w:jc w:val="both"/>
+              <w:rPr>
+                <w:rFonts w:ascii="Times New Roman" w:hAnsi="Times New Roman" w:cs="Times New Roman"/>
+                <w:b/>
+                <w:bCs/>
+              </w:rPr>
+            </w:pPr>
+            <w:r>
+              <w:rPr>
+                <w:rFonts w:ascii="Times New Roman" w:hAnsi="Times New Roman" w:cs="Times New Roman"/>
+                <w:b/>
+                <w:bCs/>
+              </w:rPr>
+              <w:t>0.991</w:t>
+            </w:r>
+          </w:p>
+        </w:tc>
+        <w:tc>
+          <w:tcPr>
+            <w:tcW w:w="1753" w:type="dxa"/>
+          </w:tcPr>
+          <w:p>
+            <w:pPr>
+              <w:spacing w:line="360" w:lineRule="auto"/>
+              <w:jc w:val="both"/>
+              <w:rPr>
+                <w:rFonts w:ascii="Times New Roman" w:hAnsi="Times New Roman" w:cs="Times New Roman"/>
+                <w:b/>
+                <w:bCs/>
+              </w:rPr>
+            </w:pPr>
+            <w:r>
+              <w:rPr>
+                <w:rFonts w:ascii="Times New Roman" w:hAnsi="Times New Roman" w:cs="Times New Roman"/>
+                <w:b/>
+                <w:bCs/>
+              </w:rPr>
+              <w:t>0.989</w:t>
+            </w:r>
+          </w:p>
+        </w:tc>
+      </w:tr>
+      <w:tr>
+        <w:tc>
+          <w:tcPr>
+            <w:tcW w:w="2965" w:type="dxa"/>
+          </w:tcPr>
+          <w:p>
+            <w:pPr>
+              <w:spacing w:line="360" w:lineRule="auto"/>
+              <w:jc w:val="both"/>
+              <w:rPr>
+                <w:rFonts w:ascii="Times New Roman" w:hAnsi="Times New Roman" w:cs="Times New Roman"/>
+                <w:b/>
+                <w:bCs/>
+              </w:rPr>
+            </w:pPr>
+            <w:r>
+              <w:rPr>
+                <w:rFonts w:ascii="Times New Roman" w:hAnsi="Times New Roman" w:cs="Times New Roman"/>
+                <w:b/>
+                <w:bCs/>
+              </w:rPr>
+              <w:t>Logistic Regression</w:t>
+            </w:r>
+          </w:p>
+        </w:tc>
+        <w:tc>
+          <w:tcPr>
+            <w:tcW w:w="1172" w:type="dxa"/>
+          </w:tcPr>
+          <w:p>
+            <w:pPr>
+              <w:spacing w:line="360" w:lineRule="auto"/>
+              <w:jc w:val="both"/>
+              <w:rPr>
+                <w:rFonts w:ascii="Times New Roman" w:hAnsi="Times New Roman" w:cs="Times New Roman"/>
+                <w:b/>
+                <w:bCs/>
+              </w:rPr>
+            </w:pPr>
+            <w:r>
+              <w:rPr>
+                <w:rFonts w:ascii="Times New Roman" w:hAnsi="Times New Roman" w:cs="Times New Roman"/>
+                <w:b/>
+                <w:bCs/>
+              </w:rPr>
+              <w:t>0.934</w:t>
+            </w:r>
+          </w:p>
+        </w:tc>
+        <w:tc>
+          <w:tcPr>
+            <w:tcW w:w="1742" w:type="dxa"/>
+          </w:tcPr>
+          <w:p>
+            <w:pPr>
+              <w:spacing w:line="360" w:lineRule="auto"/>
+              <w:jc w:val="both"/>
+              <w:rPr>
+                <w:rFonts w:ascii="Times New Roman" w:hAnsi="Times New Roman" w:cs="Times New Roman"/>
+                <w:b/>
+                <w:bCs/>
+              </w:rPr>
+            </w:pPr>
+            <w:r>
+              <w:rPr>
+                <w:rFonts w:ascii="Times New Roman" w:hAnsi="Times New Roman" w:cs="Times New Roman"/>
+                <w:b/>
+                <w:bCs/>
+              </w:rPr>
+              <w:t>0.941</w:t>
+            </w:r>
+          </w:p>
+        </w:tc>
+        <w:tc>
+          <w:tcPr>
+            <w:tcW w:w="1718" w:type="dxa"/>
+          </w:tcPr>
+          <w:p>
+            <w:pPr>
+              <w:spacing w:line="360" w:lineRule="auto"/>
+              <w:jc w:val="both"/>
+              <w:rPr>
+                <w:rFonts w:ascii="Times New Roman" w:hAnsi="Times New Roman" w:cs="Times New Roman"/>
+                <w:b/>
+                <w:bCs/>
+              </w:rPr>
+            </w:pPr>
+            <w:r>
+              <w:rPr>
+                <w:rFonts w:ascii="Times New Roman" w:hAnsi="Times New Roman" w:cs="Times New Roman"/>
+                <w:b/>
+                <w:bCs/>
+              </w:rPr>
+              <w:t>0.943</w:t>
+            </w:r>
+          </w:p>
+        </w:tc>
+        <w:tc>
+          <w:tcPr>
+            <w:tcW w:w="1753" w:type="dxa"/>
+          </w:tcPr>
+          <w:p>
+            <w:pPr>
+              <w:spacing w:line="360" w:lineRule="auto"/>
+              <w:jc w:val="both"/>
+              <w:rPr>
+                <w:rFonts w:ascii="Times New Roman" w:hAnsi="Times New Roman" w:cs="Times New Roman"/>
+                <w:b/>
+                <w:bCs/>
+              </w:rPr>
+            </w:pPr>
+            <w:r>
+              <w:rPr>
+                <w:rFonts w:ascii="Times New Roman" w:hAnsi="Times New Roman" w:cs="Times New Roman"/>
+                <w:b/>
+                <w:bCs/>
+              </w:rPr>
+              <w:t>0.927</w:t>
+            </w:r>
+          </w:p>
+        </w:tc>
+      </w:tr>
+      <w:tr>
+        <w:tc>
+          <w:tcPr>
+            <w:tcW w:w="2965" w:type="dxa"/>
+          </w:tcPr>
+          <w:p>
+            <w:pPr>
+              <w:jc w:val="both"/>
+              <w:rPr>
+                <w:rFonts w:ascii="Times New Roman" w:hAnsi="Times New Roman" w:cs="Times New Roman"/>
+                <w:b/>
+                <w:bCs/>
+              </w:rPr>
+            </w:pPr>
+            <w:r>
+              <w:rPr>
+                <w:rFonts w:ascii="Times New Roman" w:hAnsi="Times New Roman" w:cs="Times New Roman"/>
+                <w:b/>
+                <w:bCs/>
+              </w:rPr>
+              <w:t>Naive Bayes Classifier</w:t>
+            </w:r>
+          </w:p>
+        </w:tc>
+        <w:tc>
+          <w:tcPr>
+            <w:tcW w:w="1172" w:type="dxa"/>
+          </w:tcPr>
+          <w:p>
+            <w:pPr>
+              <w:spacing w:line="360" w:lineRule="auto"/>
+              <w:jc w:val="both"/>
+              <w:rPr>
+                <w:rFonts w:ascii="Times New Roman" w:hAnsi="Times New Roman" w:cs="Times New Roman"/>
+                <w:b/>
+                <w:bCs/>
+              </w:rPr>
+            </w:pPr>
+            <w:r>
+              <w:rPr>
+                <w:rFonts w:ascii="Times New Roman" w:hAnsi="Times New Roman" w:cs="Times New Roman"/>
+                <w:b/>
+                <w:bCs/>
+              </w:rPr>
+              <w:t>0.605</w:t>
+            </w:r>
+          </w:p>
+        </w:tc>
+        <w:tc>
+          <w:tcPr>
+            <w:tcW w:w="1742" w:type="dxa"/>
+          </w:tcPr>
+          <w:p>
+            <w:pPr>
+              <w:spacing w:line="360" w:lineRule="auto"/>
+              <w:jc w:val="both"/>
+              <w:rPr>
+                <w:rFonts w:ascii="Times New Roman" w:hAnsi="Times New Roman" w:cs="Times New Roman"/>
+                <w:b/>
+                <w:bCs/>
+              </w:rPr>
+            </w:pPr>
+            <w:r>
+              <w:rPr>
+                <w:rFonts w:ascii="Times New Roman" w:hAnsi="Times New Roman" w:cs="Times New Roman"/>
+                <w:b/>
+                <w:bCs/>
+              </w:rPr>
+              <w:t>0.454</w:t>
+            </w:r>
+          </w:p>
+        </w:tc>
+        <w:tc>
+          <w:tcPr>
+            <w:tcW w:w="1718" w:type="dxa"/>
+          </w:tcPr>
+          <w:p>
+            <w:pPr>
+              <w:spacing w:line="360" w:lineRule="auto"/>
+              <w:jc w:val="both"/>
+              <w:rPr>
+                <w:rFonts w:ascii="Times New Roman" w:hAnsi="Times New Roman" w:cs="Times New Roman"/>
+                <w:b/>
+                <w:bCs/>
+              </w:rPr>
+            </w:pPr>
+            <w:r>
+              <w:rPr>
+                <w:rFonts w:ascii="Times New Roman" w:hAnsi="Times New Roman" w:cs="Times New Roman"/>
+                <w:b/>
+                <w:bCs/>
+              </w:rPr>
+              <w:t>0.292</w:t>
+            </w:r>
+          </w:p>
+        </w:tc>
+        <w:tc>
+          <w:tcPr>
+            <w:tcW w:w="1753" w:type="dxa"/>
+          </w:tcPr>
+          <w:p>
+            <w:pPr>
+              <w:spacing w:line="360" w:lineRule="auto"/>
+              <w:jc w:val="both"/>
+              <w:rPr>
+                <w:rFonts w:ascii="Times New Roman" w:hAnsi="Times New Roman" w:cs="Times New Roman"/>
+                <w:b/>
+                <w:bCs/>
+              </w:rPr>
+            </w:pPr>
+            <w:r>
+              <w:rPr>
+                <w:rFonts w:ascii="Times New Roman" w:hAnsi="Times New Roman" w:cs="Times New Roman"/>
+                <w:b/>
+                <w:bCs/>
+              </w:rPr>
+              <w:t>0.997</w:t>
+            </w:r>
+          </w:p>
+        </w:tc>
+      </w:tr>
+    </w:tbl>
+    <w:p>
+      <w:pPr>
+        <w:spacing w:line="360" w:lineRule="auto"/>
+        <w:jc w:val="both"/>
+        <w:rPr>
+          <w:rFonts w:ascii="Times New Roman" w:hAnsi="Times New Roman" w:cs="Times New Roman"/>
+          <w:b/>
+          <w:bCs/>
+          <w:sz w:val="16"/>
+          <w:szCs w:val="16"/>
+        </w:rPr>
+      </w:pPr>
+      <w:r>
+        <w:rPr>
+          <w:rFonts w:ascii="Times New Roman" w:hAnsi="Times New Roman" w:cs="Times New Roman"/>
+          <w:b/>
+          <w:bCs/>
+          <w:sz w:val="28"/>
+          <w:szCs w:val="28"/>
+        </w:rPr>
+        <w:t xml:space="preserve">                                     </w:t>
+      </w:r>
+    </w:p>
+    <w:p>
+      <w:pPr>
+        <w:spacing w:line="360" w:lineRule="auto"/>
+        <w:jc w:val="both"/>
+        <w:rPr>
+          <w:rFonts w:ascii="Times New Roman" w:hAnsi="Times New Roman" w:cs="Times New Roman"/>
+          <w:sz w:val="24"/>
+          <w:szCs w:val="24"/>
+        </w:rPr>
+      </w:pPr>
+      <w:r>
+        <w:rPr>
+          <w:rFonts w:ascii="Times New Roman" w:hAnsi="Times New Roman" w:cs="Times New Roman"/>
+          <w:b/>
+          <w:bCs/>
+          <w:sz w:val="28"/>
+          <w:szCs w:val="28"/>
+        </w:rPr>
+        <w:t xml:space="preserve">                                   </w:t>
+      </w:r>
+      <w:r>
+        <w:rPr>
+          <w:rFonts w:ascii="Times New Roman" w:hAnsi="Times New Roman" w:cs="Times New Roman"/>
+          <w:sz w:val="24"/>
+          <w:szCs w:val="24"/>
+        </w:rPr>
+        <w:t>Table 2: Test results on the dataset</w:t>
+      </w:r>
+    </w:p>
+    <w:p>
+      <w:pPr>
+        <w:spacing w:line="360" w:lineRule="auto"/>
+        <w:jc w:val="both"/>
+        <w:rPr>
+          <w:rFonts w:ascii="Times New Roman" w:hAnsi="Times New Roman" w:cs="Times New Roman"/>
+          <w:sz w:val="28"/>
+          <w:szCs w:val="28"/>
+        </w:rPr>
+      </w:pPr>
+      <w:r>
+        <w:rPr>
+          <w:rFonts w:ascii="Times New Roman" w:hAnsi="Times New Roman" w:cs="Times New Roman"/>
+          <w:sz w:val="28"/>
+          <w:szCs w:val="28"/>
+        </w:rPr>
+        <w:t>The table</w:t>
+      </w:r>
+      <w:r>
+        <w:rPr>
+          <w:rFonts w:ascii="Times New Roman" w:hAnsi="Times New Roman" w:cs="Times New Roman"/>
+          <w:sz w:val="28"/>
+          <w:szCs w:val="28"/>
+        </w:rPr>
+        <w:t>2</w:t>
+      </w:r>
+      <w:r>
+        <w:rPr>
+          <w:rFonts w:ascii="Times New Roman" w:hAnsi="Times New Roman" w:cs="Times New Roman"/>
+          <w:sz w:val="28"/>
+          <w:szCs w:val="28"/>
+        </w:rPr>
+        <w:t xml:space="preserve"> shows the performance of machine learning models for detecting phishing websites. Gradient Boosting had the highest accuracy (97.4%) and F1 score (0.974), followed by CatBoost (97.2%). Random Forest and Multi-layer Perceptron </w:t>
+      </w:r>
+      <w:r>
+        <w:rPr>
+          <w:rFonts w:ascii="Times New Roman" w:hAnsi="Times New Roman" w:cs="Times New Roman"/>
+          <w:sz w:val="28"/>
+          <w:szCs w:val="28"/>
+        </w:rPr>
+        <w:lastRenderedPageBreak/>
+        <w:t>also performed well. Naive Bayes had the lowest accuracy, making it less effective for this task.</w:t>
+      </w:r>
+    </w:p>
+    <w:p>
+      <w:pPr>
+        <w:spacing w:line="360" w:lineRule="auto"/>
+        <w:jc w:val="both"/>
+        <w:rPr>
+          <w:rFonts w:ascii="Times New Roman" w:hAnsi="Times New Roman" w:cs="Times New Roman"/>
+          <w:i/>
+          <w:iCs/>
+          <w:sz w:val="28"/>
+          <w:szCs w:val="28"/>
+        </w:rPr>
+      </w:pPr>
+      <w:r>
+        <w:rPr>
+          <w:rFonts w:ascii="Times New Roman" w:hAnsi="Times New Roman" w:cs="Times New Roman"/>
+          <w:i/>
+          <w:iCs/>
+          <w:sz w:val="28"/>
+          <w:szCs w:val="28"/>
+        </w:rPr>
+        <w:t>3.</w:t>
+      </w:r>
+      <w:r>
+        <w:rPr>
+          <w:rFonts w:ascii="Times New Roman" w:hAnsi="Times New Roman" w:cs="Times New Roman"/>
+          <w:i/>
+          <w:iCs/>
+          <w:sz w:val="28"/>
+          <w:szCs w:val="28"/>
+        </w:rPr>
+        <w:t>5</w:t>
+      </w:r>
+      <w:r>
+        <w:rPr>
+          <w:rFonts w:ascii="Times New Roman" w:hAnsi="Times New Roman" w:cs="Times New Roman"/>
+          <w:i/>
+          <w:iCs/>
+          <w:sz w:val="28"/>
+          <w:szCs w:val="28"/>
+        </w:rPr>
+        <w:t xml:space="preserve"> </w:t>
+      </w:r>
+      <w:r>
+        <w:rPr>
+          <w:rFonts w:ascii="Times New Roman" w:hAnsi="Times New Roman" w:cs="Times New Roman"/>
+          <w:i/>
+          <w:iCs/>
+          <w:sz w:val="28"/>
+          <w:szCs w:val="28"/>
+        </w:rPr>
+        <w:t>Web Application</w:t>
+      </w:r>
+      <w:r>
+        <w:rPr>
+          <w:rFonts w:ascii="Times New Roman" w:hAnsi="Times New Roman" w:cs="Times New Roman"/>
+          <w:i/>
+          <w:iCs/>
+          <w:sz w:val="28"/>
+          <w:szCs w:val="28"/>
+        </w:rPr>
+        <w:t>:</w:t>
+      </w:r>
+    </w:p>
+    <w:p>
+      <w:pPr>
+        <w:spacing w:line="360" w:lineRule="auto"/>
+        <w:jc w:val="both"/>
+        <w:rPr>
+          <w:rFonts w:ascii="Times New Roman" w:hAnsi="Times New Roman" w:cs="Times New Roman"/>
+          <w:sz w:val="28"/>
+          <w:szCs w:val="28"/>
+        </w:rPr>
+      </w:pPr>
+    </w:p>
+    <w:p>
+      <w:pPr>
+        <w:spacing w:line="360" w:lineRule="auto"/>
+        <w:jc w:val="both"/>
+        <w:rPr>
+          <w:rFonts w:ascii="Times New Roman" w:hAnsi="Times New Roman" w:cs="Times New Roman"/>
+          <w:i/>
+          <w:iCs/>
+          <w:sz w:val="28"/>
+          <w:szCs w:val="28"/>
+        </w:rPr>
+      </w:pPr>
+    </w:p>
+    <w:p>
+      <w:pPr>
+        <w:spacing w:line="360" w:lineRule="auto"/>
+        <w:jc w:val="both"/>
+        <w:rPr>
+          <w:rFonts w:ascii="Times New Roman" w:hAnsi="Times New Roman" w:cs="Times New Roman"/>
+          <w:i/>
+          <w:iCs/>
+          <w:sz w:val="28"/>
+          <w:szCs w:val="28"/>
+        </w:rPr>
+      </w:pPr>
+    </w:p>
+    <w:p>
+      <w:pPr>
+        <w:spacing w:line="360" w:lineRule="auto"/>
+        <w:jc w:val="both"/>
+        <w:rPr>
+          <w:rFonts w:ascii="Times New Roman" w:hAnsi="Times New Roman" w:cs="Times New Roman"/>
+          <w:i/>
+          <w:iCs/>
+          <w:sz w:val="28"/>
+          <w:szCs w:val="28"/>
+        </w:rPr>
+      </w:pPr>
     </w:p>
     <w:sectPr>
       <w:pgSz w:w="12240" w:h="15840"/>
@@ -1534,8 +4584,376 @@
       </w:pPr>
     </w:lvl>
   </w:abstractNum>
+  <w:abstractNum w:abstractNumId="1" w15:restartNumberingAfterBreak="0">
+    <w:nsid w:val="6F0722AB"/>
+    <w:multiLevelType w:val="hybridMultilevel"/>
+    <w:tmpl w:val="D488E0C0"/>
+    <w:lvl w:ilvl="0" w:tplc="04090015">
+      <w:start w:val="1"/>
+      <w:numFmt w:val="upperLetter"/>
+      <w:lvlText w:val="%1."/>
+      <w:lvlJc w:val="left"/>
+      <w:pPr>
+        <w:ind w:left="720" w:hanging="360"/>
+      </w:pPr>
+      <w:rPr>
+        <w:rFonts w:hint="default"/>
+      </w:rPr>
+    </w:lvl>
+    <w:lvl w:ilvl="1" w:tplc="04090019" w:tentative="1">
+      <w:start w:val="1"/>
+      <w:numFmt w:val="lowerLetter"/>
+      <w:lvlText w:val="%2."/>
+      <w:lvlJc w:val="left"/>
+      <w:pPr>
+        <w:ind w:left="1440" w:hanging="360"/>
+      </w:pPr>
+    </w:lvl>
+    <w:lvl w:ilvl="2" w:tplc="0409001B" w:tentative="1">
+      <w:start w:val="1"/>
+      <w:numFmt w:val="lowerRoman"/>
+      <w:lvlText w:val="%3."/>
+      <w:lvlJc w:val="right"/>
+      <w:pPr>
+        <w:ind w:left="2160" w:hanging="180"/>
+      </w:pPr>
+    </w:lvl>
+    <w:lvl w:ilvl="3" w:tplc="0409000F" w:tentative="1">
+      <w:start w:val="1"/>
+      <w:numFmt w:val="decimal"/>
+      <w:lvlText w:val="%4."/>
+      <w:lvlJc w:val="left"/>
+      <w:pPr>
+        <w:ind w:left="2880" w:hanging="360"/>
+      </w:pPr>
+    </w:lvl>
+    <w:lvl w:ilvl="4" w:tplc="04090019" w:tentative="1">
+      <w:start w:val="1"/>
+      <w:numFmt w:val="lowerLetter"/>
+      <w:lvlText w:val="%5."/>
+      <w:lvlJc w:val="left"/>
+      <w:pPr>
+        <w:ind w:left="3600" w:hanging="360"/>
+      </w:pPr>
+    </w:lvl>
+    <w:lvl w:ilvl="5" w:tplc="0409001B" w:tentative="1">
+      <w:start w:val="1"/>
+      <w:numFmt w:val="lowerRoman"/>
+      <w:lvlText w:val="%6."/>
+      <w:lvlJc w:val="right"/>
+      <w:pPr>
+        <w:ind w:left="4320" w:hanging="180"/>
+      </w:pPr>
+    </w:lvl>
+    <w:lvl w:ilvl="6" w:tplc="0409000F" w:tentative="1">
+      <w:start w:val="1"/>
+      <w:numFmt w:val="decimal"/>
+      <w:lvlText w:val="%7."/>
+      <w:lvlJc w:val="left"/>
+      <w:pPr>
+        <w:ind w:left="5040" w:hanging="360"/>
+      </w:pPr>
+    </w:lvl>
+    <w:lvl w:ilvl="7" w:tplc="04090019" w:tentative="1">
+      <w:start w:val="1"/>
+      <w:numFmt w:val="lowerLetter"/>
+      <w:lvlText w:val="%8."/>
+      <w:lvlJc w:val="left"/>
+      <w:pPr>
+        <w:ind w:left="5760" w:hanging="360"/>
+      </w:pPr>
+    </w:lvl>
+    <w:lvl w:ilvl="8" w:tplc="0409001B" w:tentative="1">
+      <w:start w:val="1"/>
+      <w:numFmt w:val="lowerRoman"/>
+      <w:lvlText w:val="%9."/>
+      <w:lvlJc w:val="right"/>
+      <w:pPr>
+        <w:ind w:left="6480" w:hanging="180"/>
+      </w:pPr>
+    </w:lvl>
+  </w:abstractNum>
+  <w:abstractNum w:abstractNumId="2" w15:restartNumberingAfterBreak="0">
+    <w:nsid w:val="7307213D"/>
+    <w:multiLevelType w:val="hybridMultilevel"/>
+    <w:tmpl w:val="2E722560"/>
+    <w:lvl w:ilvl="0" w:tplc="04090015">
+      <w:start w:val="2"/>
+      <w:numFmt w:val="upperLetter"/>
+      <w:lvlText w:val="%1."/>
+      <w:lvlJc w:val="left"/>
+      <w:pPr>
+        <w:ind w:left="720" w:hanging="360"/>
+      </w:pPr>
+      <w:rPr>
+        <w:rFonts w:hint="default"/>
+      </w:rPr>
+    </w:lvl>
+    <w:lvl w:ilvl="1" w:tplc="04090019" w:tentative="1">
+      <w:start w:val="1"/>
+      <w:numFmt w:val="lowerLetter"/>
+      <w:lvlText w:val="%2."/>
+      <w:lvlJc w:val="left"/>
+      <w:pPr>
+        <w:ind w:left="1440" w:hanging="360"/>
+      </w:pPr>
+    </w:lvl>
+    <w:lvl w:ilvl="2" w:tplc="0409001B" w:tentative="1">
+      <w:start w:val="1"/>
+      <w:numFmt w:val="lowerRoman"/>
+      <w:lvlText w:val="%3."/>
+      <w:lvlJc w:val="right"/>
+      <w:pPr>
+        <w:ind w:left="2160" w:hanging="180"/>
+      </w:pPr>
+    </w:lvl>
+    <w:lvl w:ilvl="3" w:tplc="0409000F" w:tentative="1">
+      <w:start w:val="1"/>
+      <w:numFmt w:val="decimal"/>
+      <w:lvlText w:val="%4."/>
+      <w:lvlJc w:val="left"/>
+      <w:pPr>
+        <w:ind w:left="2880" w:hanging="360"/>
+      </w:pPr>
+    </w:lvl>
+    <w:lvl w:ilvl="4" w:tplc="04090019" w:tentative="1">
+      <w:start w:val="1"/>
+      <w:numFmt w:val="lowerLetter"/>
+      <w:lvlText w:val="%5."/>
+      <w:lvlJc w:val="left"/>
+      <w:pPr>
+        <w:ind w:left="3600" w:hanging="360"/>
+      </w:pPr>
+    </w:lvl>
+    <w:lvl w:ilvl="5" w:tplc="0409001B" w:tentative="1">
+      <w:start w:val="1"/>
+      <w:numFmt w:val="lowerRoman"/>
+      <w:lvlText w:val="%6."/>
+      <w:lvlJc w:val="right"/>
+      <w:pPr>
+        <w:ind w:left="4320" w:hanging="180"/>
+      </w:pPr>
+    </w:lvl>
+    <w:lvl w:ilvl="6" w:tplc="0409000F" w:tentative="1">
+      <w:start w:val="1"/>
+      <w:numFmt w:val="decimal"/>
+      <w:lvlText w:val="%7."/>
+      <w:lvlJc w:val="left"/>
+      <w:pPr>
+        <w:ind w:left="5040" w:hanging="360"/>
+      </w:pPr>
+    </w:lvl>
+    <w:lvl w:ilvl="7" w:tplc="04090019" w:tentative="1">
+      <w:start w:val="1"/>
+      <w:numFmt w:val="lowerLetter"/>
+      <w:lvlText w:val="%8."/>
+      <w:lvlJc w:val="left"/>
+      <w:pPr>
+        <w:ind w:left="5760" w:hanging="360"/>
+      </w:pPr>
+    </w:lvl>
+    <w:lvl w:ilvl="8" w:tplc="0409001B" w:tentative="1">
+      <w:start w:val="1"/>
+      <w:numFmt w:val="lowerRoman"/>
+      <w:lvlText w:val="%9."/>
+      <w:lvlJc w:val="right"/>
+      <w:pPr>
+        <w:ind w:left="6480" w:hanging="180"/>
+      </w:pPr>
+    </w:lvl>
+  </w:abstractNum>
+  <w:abstractNum w:abstractNumId="3" w15:restartNumberingAfterBreak="0">
+    <w:nsid w:val="743F6D12"/>
+    <w:multiLevelType w:val="hybridMultilevel"/>
+    <w:tmpl w:val="EC8E8FEA"/>
+    <w:lvl w:ilvl="0" w:tplc="04090015">
+      <w:start w:val="1"/>
+      <w:numFmt w:val="upperLetter"/>
+      <w:lvlText w:val="%1."/>
+      <w:lvlJc w:val="left"/>
+      <w:pPr>
+        <w:ind w:left="720" w:hanging="360"/>
+      </w:pPr>
+      <w:rPr>
+        <w:rFonts w:hint="default"/>
+      </w:rPr>
+    </w:lvl>
+    <w:lvl w:ilvl="1" w:tplc="04090019" w:tentative="1">
+      <w:start w:val="1"/>
+      <w:numFmt w:val="lowerLetter"/>
+      <w:lvlText w:val="%2."/>
+      <w:lvlJc w:val="left"/>
+      <w:pPr>
+        <w:ind w:left="1440" w:hanging="360"/>
+      </w:pPr>
+    </w:lvl>
+    <w:lvl w:ilvl="2" w:tplc="0409001B" w:tentative="1">
+      <w:start w:val="1"/>
+      <w:numFmt w:val="lowerRoman"/>
+      <w:lvlText w:val="%3."/>
+      <w:lvlJc w:val="right"/>
+      <w:pPr>
+        <w:ind w:left="2160" w:hanging="180"/>
+      </w:pPr>
+    </w:lvl>
+    <w:lvl w:ilvl="3" w:tplc="0409000F" w:tentative="1">
+      <w:start w:val="1"/>
+      <w:numFmt w:val="decimal"/>
+      <w:lvlText w:val="%4."/>
+      <w:lvlJc w:val="left"/>
+      <w:pPr>
+        <w:ind w:left="2880" w:hanging="360"/>
+      </w:pPr>
+    </w:lvl>
+    <w:lvl w:ilvl="4" w:tplc="04090019" w:tentative="1">
+      <w:start w:val="1"/>
+      <w:numFmt w:val="lowerLetter"/>
+      <w:lvlText w:val="%5."/>
+      <w:lvlJc w:val="left"/>
+      <w:pPr>
+        <w:ind w:left="3600" w:hanging="360"/>
+      </w:pPr>
+    </w:lvl>
+    <w:lvl w:ilvl="5" w:tplc="0409001B" w:tentative="1">
+      <w:start w:val="1"/>
+      <w:numFmt w:val="lowerRoman"/>
+      <w:lvlText w:val="%6."/>
+      <w:lvlJc w:val="right"/>
+      <w:pPr>
+        <w:ind w:left="4320" w:hanging="180"/>
+      </w:pPr>
+    </w:lvl>
+    <w:lvl w:ilvl="6" w:tplc="0409000F" w:tentative="1">
+      <w:start w:val="1"/>
+      <w:numFmt w:val="decimal"/>
+      <w:lvlText w:val="%7."/>
+      <w:lvlJc w:val="left"/>
+      <w:pPr>
+        <w:ind w:left="5040" w:hanging="360"/>
+      </w:pPr>
+    </w:lvl>
+    <w:lvl w:ilvl="7" w:tplc="04090019" w:tentative="1">
+      <w:start w:val="1"/>
+      <w:numFmt w:val="lowerLetter"/>
+      <w:lvlText w:val="%8."/>
+      <w:lvlJc w:val="left"/>
+      <w:pPr>
+        <w:ind w:left="5760" w:hanging="360"/>
+      </w:pPr>
+    </w:lvl>
+    <w:lvl w:ilvl="8" w:tplc="0409001B" w:tentative="1">
+      <w:start w:val="1"/>
+      <w:numFmt w:val="lowerRoman"/>
+      <w:lvlText w:val="%9."/>
+      <w:lvlJc w:val="right"/>
+      <w:pPr>
+        <w:ind w:left="6480" w:hanging="180"/>
+      </w:pPr>
+    </w:lvl>
+  </w:abstractNum>
+  <w:abstractNum w:abstractNumId="4" w15:restartNumberingAfterBreak="0">
+    <w:nsid w:val="7EE73933"/>
+    <w:multiLevelType w:val="hybridMultilevel"/>
+    <w:tmpl w:val="9D648A2E"/>
+    <w:lvl w:ilvl="0" w:tplc="04090015">
+      <w:start w:val="2"/>
+      <w:numFmt w:val="upperLetter"/>
+      <w:lvlText w:val="%1."/>
+      <w:lvlJc w:val="left"/>
+      <w:pPr>
+        <w:ind w:left="720" w:hanging="360"/>
+      </w:pPr>
+      <w:rPr>
+        <w:rFonts w:hint="default"/>
+      </w:rPr>
+    </w:lvl>
+    <w:lvl w:ilvl="1" w:tplc="04090019" w:tentative="1">
+      <w:start w:val="1"/>
+      <w:numFmt w:val="lowerLetter"/>
+      <w:lvlText w:val="%2."/>
+      <w:lvlJc w:val="left"/>
+      <w:pPr>
+        <w:ind w:left="1440" w:hanging="360"/>
+      </w:pPr>
+    </w:lvl>
+    <w:lvl w:ilvl="2" w:tplc="0409001B" w:tentative="1">
+      <w:start w:val="1"/>
+      <w:numFmt w:val="lowerRoman"/>
+      <w:lvlText w:val="%3."/>
+      <w:lvlJc w:val="right"/>
+      <w:pPr>
+        <w:ind w:left="2160" w:hanging="180"/>
+      </w:pPr>
+    </w:lvl>
+    <w:lvl w:ilvl="3" w:tplc="0409000F" w:tentative="1">
+      <w:start w:val="1"/>
+      <w:numFmt w:val="decimal"/>
+      <w:lvlText w:val="%4."/>
+      <w:lvlJc w:val="left"/>
+      <w:pPr>
+        <w:ind w:left="2880" w:hanging="360"/>
+      </w:pPr>
+    </w:lvl>
+    <w:lvl w:ilvl="4" w:tplc="04090019" w:tentative="1">
+      <w:start w:val="1"/>
+      <w:numFmt w:val="lowerLetter"/>
+      <w:lvlText w:val="%5."/>
+      <w:lvlJc w:val="left"/>
+      <w:pPr>
+        <w:ind w:left="3600" w:hanging="360"/>
+      </w:pPr>
+    </w:lvl>
+    <w:lvl w:ilvl="5" w:tplc="0409001B" w:tentative="1">
+      <w:start w:val="1"/>
+      <w:numFmt w:val="lowerRoman"/>
+      <w:lvlText w:val="%6."/>
+      <w:lvlJc w:val="right"/>
+      <w:pPr>
+        <w:ind w:left="4320" w:hanging="180"/>
+      </w:pPr>
+    </w:lvl>
+    <w:lvl w:ilvl="6" w:tplc="0409000F" w:tentative="1">
+      <w:start w:val="1"/>
+      <w:numFmt w:val="decimal"/>
+      <w:lvlText w:val="%7."/>
+      <w:lvlJc w:val="left"/>
+      <w:pPr>
+        <w:ind w:left="5040" w:hanging="360"/>
+      </w:pPr>
+    </w:lvl>
+    <w:lvl w:ilvl="7" w:tplc="04090019" w:tentative="1">
+      <w:start w:val="1"/>
+      <w:numFmt w:val="lowerLetter"/>
+      <w:lvlText w:val="%8."/>
+      <w:lvlJc w:val="left"/>
+      <w:pPr>
+        <w:ind w:left="5760" w:hanging="360"/>
+      </w:pPr>
+    </w:lvl>
+    <w:lvl w:ilvl="8" w:tplc="0409001B" w:tentative="1">
+      <w:start w:val="1"/>
+      <w:numFmt w:val="lowerRoman"/>
+      <w:lvlText w:val="%9."/>
+      <w:lvlJc w:val="right"/>
+      <w:pPr>
+        <w:ind w:left="6480" w:hanging="180"/>
+      </w:pPr>
+    </w:lvl>
+  </w:abstractNum>
   <w:num w:numId="1" w16cid:durableId="2118718798">
     <w:abstractNumId w:val="0"/>
+  </w:num>
+  <w:num w:numId="2" w16cid:durableId="1746877182">
+    <w:abstractNumId w:val="1"/>
+  </w:num>
+  <w:num w:numId="3" w16cid:durableId="1099570584">
+    <w:abstractNumId w:val="3"/>
+  </w:num>
+  <w:num w:numId="4" w16cid:durableId="992568535">
+    <w:abstractNumId w:val="4"/>
+  </w:num>
+  <w:num w:numId="5" w16cid:durableId="299851172">
+    <w:abstractNumId w:val="2"/>
   </w:num>
 </w:numbering>
 </file>
@@ -1940,6 +5358,7 @@
   <w:style w:type="paragraph" w:default="1" w:styleId="Normal">
     <w:name w:val="Normal"/>
     <w:qFormat/>
+    <w:rsid w:val="00C16845"/>
   </w:style>
   <w:style w:type="paragraph" w:styleId="Heading1">
     <w:name w:val="heading 1"/>
@@ -2479,6 +5898,38 @@
       <w:shd w:val="clear" w:color="auto" w:fill="E1DFDD"/>
     </w:rPr>
   </w:style>
+  <w:style w:type="paragraph" w:styleId="NormalWeb">
+    <w:name w:val="Normal (Web)"/>
+    <w:basedOn w:val="Normal"/>
+    <w:uiPriority w:val="99"/>
+    <w:semiHidden/>
+    <w:unhideWhenUsed/>
+    <w:rsid w:val="003523A3"/>
+    <w:rPr>
+      <w:rFonts w:ascii="Times New Roman" w:hAnsi="Times New Roman" w:cs="Times New Roman"/>
+      <w:sz w:val="24"/>
+      <w:szCs w:val="24"/>
+    </w:rPr>
+  </w:style>
+  <w:style w:type="table" w:styleId="TableGrid">
+    <w:name w:val="Table Grid"/>
+    <w:basedOn w:val="TableNormal"/>
+    <w:uiPriority w:val="39"/>
+    <w:rsid w:val="00615893"/>
+    <w:pPr>
+      <w:spacing w:after="0" w:line="240" w:lineRule="auto"/>
+    </w:pPr>
+    <w:tblPr>
+      <w:tblBorders>
+        <w:top w:val="single" w:sz="4" w:space="0" w:color="auto"/>
+        <w:left w:val="single" w:sz="4" w:space="0" w:color="auto"/>
+        <w:bottom w:val="single" w:sz="4" w:space="0" w:color="auto"/>
+        <w:right w:val="single" w:sz="4" w:space="0" w:color="auto"/>
+        <w:insideH w:val="single" w:sz="4" w:space="0" w:color="auto"/>
+        <w:insideV w:val="single" w:sz="4" w:space="0" w:color="auto"/>
+      </w:tblBorders>
+    </w:tblPr>
+  </w:style>
 </w:styles>
 </file>
 

</xml_diff>